<commit_message>
Add changes to documentation.
</commit_message>
<xml_diff>
--- a/documentation/wwwTech2017_18_10ed_SI_REQ_fn9999.docx
+++ b/documentation/wwwTech2017_18_10ed_SI_REQ_fn9999.docx
@@ -1,6 +1,6 @@
 
 <file path=word/document.xml><?xml version="1.0" encoding="utf-8"?>
-<w:document xmlns:wpc="http://schemas.microsoft.com/office/word/2010/wordprocessingCanvas" xmlns:cx="http://schemas.microsoft.com/office/drawing/2014/chartex" xmlns:cx1="http://schemas.microsoft.com/office/drawing/2015/9/8/chartex" xmlns:mc="http://schemas.openxmlformats.org/markup-compatibility/2006" xmlns:o="urn:schemas-microsoft-com:office:office" xmlns:r="http://schemas.openxmlformats.org/officeDocument/2006/relationships" xmlns:m="http://schemas.openxmlformats.org/officeDocument/2006/math" xmlns:v="urn:schemas-microsoft-com:vml" xmlns:wp14="http://schemas.microsoft.com/office/word/2010/wordprocessingDrawing" xmlns:wp="http://schemas.openxmlformats.org/drawingml/2006/wordprocessingDrawing" xmlns:w10="urn:schemas-microsoft-com:office:word" xmlns:w="http://schemas.openxmlformats.org/wordprocessingml/2006/main" xmlns:w14="http://schemas.microsoft.com/office/word/2010/wordml" xmlns:w15="http://schemas.microsoft.com/office/word/2012/wordml" xmlns:w16se="http://schemas.microsoft.com/office/word/2015/wordml/symex" xmlns:wpg="http://schemas.microsoft.com/office/word/2010/wordprocessingGroup" xmlns:wpi="http://schemas.microsoft.com/office/word/2010/wordprocessingInk" xmlns:wne="http://schemas.microsoft.com/office/word/2006/wordml" xmlns:wps="http://schemas.microsoft.com/office/word/2010/wordprocessingShape" mc:Ignorable="w14 w15 w16se wp14">
+<w:document xmlns:wpc="http://schemas.microsoft.com/office/word/2010/wordprocessingCanvas" xmlns:cx="http://schemas.microsoft.com/office/drawing/2014/chartex" xmlns:cx1="http://schemas.microsoft.com/office/drawing/2015/9/8/chartex" xmlns:cx2="http://schemas.microsoft.com/office/drawing/2015/10/21/chartex" xmlns:cx3="http://schemas.microsoft.com/office/drawing/2016/5/9/chartex" xmlns:cx4="http://schemas.microsoft.com/office/drawing/2016/5/10/chartex" xmlns:cx5="http://schemas.microsoft.com/office/drawing/2016/5/11/chartex" xmlns:cx6="http://schemas.microsoft.com/office/drawing/2016/5/12/chartex" xmlns:cx7="http://schemas.microsoft.com/office/drawing/2016/5/13/chartex" xmlns:cx8="http://schemas.microsoft.com/office/drawing/2016/5/14/chartex" xmlns:mc="http://schemas.openxmlformats.org/markup-compatibility/2006" xmlns:aink="http://schemas.microsoft.com/office/drawing/2016/ink" xmlns:am3d="http://schemas.microsoft.com/office/drawing/2017/model3d" xmlns:o="urn:schemas-microsoft-com:office:office" xmlns:r="http://schemas.openxmlformats.org/officeDocument/2006/relationships" xmlns:m="http://schemas.openxmlformats.org/officeDocument/2006/math" xmlns:v="urn:schemas-microsoft-com:vml" xmlns:wp14="http://schemas.microsoft.com/office/word/2010/wordprocessingDrawing" xmlns:wp="http://schemas.openxmlformats.org/drawingml/2006/wordprocessingDrawing" xmlns:w10="urn:schemas-microsoft-com:office:word" xmlns:w="http://schemas.openxmlformats.org/wordprocessingml/2006/main" xmlns:w14="http://schemas.microsoft.com/office/word/2010/wordml" xmlns:w15="http://schemas.microsoft.com/office/word/2012/wordml" xmlns:w16cid="http://schemas.microsoft.com/office/word/2016/wordml/cid" xmlns:w16se="http://schemas.microsoft.com/office/word/2015/wordml/symex" xmlns:wpg="http://schemas.microsoft.com/office/word/2010/wordprocessingGroup" xmlns:wpi="http://schemas.microsoft.com/office/word/2010/wordprocessingInk" xmlns:wne="http://schemas.microsoft.com/office/word/2006/wordml" xmlns:wps="http://schemas.microsoft.com/office/word/2010/wordprocessingShape" mc:Ignorable="w14 w15 w16se w16cid wp14">
   <w:body>
     <w:p>
       <w:pPr>
@@ -313,105 +313,101 @@
         </w:rPr>
         <w:t>10</w:t>
       </w:r>
+      <w:r>
+        <w:rPr>
+          <w:lang w:val="en-US"/>
+        </w:rPr>
+        <w:t>ed</w:t>
+      </w:r>
+      <w:r>
+        <w:rPr>
+          <w:lang w:val="ru-RU"/>
+        </w:rPr>
+        <w:t>_</w:t>
+      </w:r>
+      <w:r>
+        <w:rPr>
+          <w:lang w:val="en-US"/>
+        </w:rPr>
+        <w:t>SI</w:t>
+      </w:r>
+      <w:r>
+        <w:rPr>
+          <w:lang w:val="ru-RU"/>
+        </w:rPr>
+        <w:t>_</w:t>
+      </w:r>
+      <w:r>
+        <w:rPr>
+          <w:lang w:val="en-US"/>
+        </w:rPr>
+        <w:t>summer</w:t>
+      </w:r>
+      <w:r>
+        <w:rPr>
+          <w:b/>
+        </w:rPr>
+        <w:tab/>
+      </w:r>
+      <w:r>
+        <w:rPr>
+          <w:b/>
+        </w:rPr>
+        <w:t xml:space="preserve">            имейл: </w:t>
+      </w:r>
+      <w:r>
+        <w:t>merlinmehmed17@gmail.com</w:t>
+      </w:r>
+      <w:r>
+        <w:rPr>
+          <w:lang w:val="ru-RU"/>
+        </w:rPr>
+        <w:t xml:space="preserve">, </w:t>
+      </w:r>
+      <w:r>
+        <w:rPr>
+          <w:lang w:val="en-US"/>
+        </w:rPr>
+        <w:t>p</w:t>
+      </w:r>
+      <w:r>
+        <w:rPr>
+          <w:lang w:val="ru-RU"/>
+        </w:rPr>
+        <w:t>.</w:t>
+      </w:r>
+      <w:r>
+        <w:rPr>
+          <w:lang w:val="en-US"/>
+        </w:rPr>
+        <w:t>v</w:t>
+      </w:r>
+      <w:r>
+        <w:rPr>
+          <w:lang w:val="ru-RU"/>
+        </w:rPr>
+        <w:t>.</w:t>
+      </w:r>
       <w:proofErr w:type="spellStart"/>
       <w:r>
         <w:rPr>
           <w:lang w:val="en-US"/>
         </w:rPr>
-        <w:t>ed</w:t>
+        <w:t>todorova</w:t>
       </w:r>
       <w:proofErr w:type="spellEnd"/>
       <w:r>
         <w:rPr>
           <w:lang w:val="ru-RU"/>
         </w:rPr>
-        <w:t>_</w:t>
-      </w:r>
-      <w:r>
-        <w:rPr>
-          <w:lang w:val="en-US"/>
-        </w:rPr>
-        <w:t>SI</w:t>
-      </w:r>
-      <w:r>
-        <w:rPr>
-          <w:lang w:val="ru-RU"/>
-        </w:rPr>
-        <w:t>_</w:t>
-      </w:r>
-      <w:r>
-        <w:rPr>
-          <w:lang w:val="en-US"/>
-        </w:rPr>
-        <w:t>summer</w:t>
-      </w:r>
-      <w:r>
-        <w:rPr>
-          <w:b/>
-        </w:rPr>
-        <w:tab/>
-      </w:r>
-      <w:r>
-        <w:rPr>
-          <w:b/>
-        </w:rPr>
-        <w:t xml:space="preserve">            имейл: </w:t>
-      </w:r>
-      <w:r>
-        <w:t>merlinmehmed17@gmail.com</w:t>
-      </w:r>
-      <w:r>
-        <w:rPr>
-          <w:lang w:val="ru-RU"/>
-        </w:rPr>
-        <w:t xml:space="preserve">, </w:t>
-      </w:r>
-      <w:r>
-        <w:rPr>
-          <w:lang w:val="en-US"/>
-        </w:rPr>
-        <w:t>p</w:t>
-      </w:r>
-      <w:r>
-        <w:rPr>
-          <w:lang w:val="ru-RU"/>
-        </w:rPr>
-        <w:t>.</w:t>
-      </w:r>
-      <w:r>
-        <w:rPr>
-          <w:lang w:val="en-US"/>
-        </w:rPr>
-        <w:t>v</w:t>
-      </w:r>
-      <w:r>
-        <w:rPr>
-          <w:lang w:val="ru-RU"/>
-        </w:rPr>
-        <w:t>.</w:t>
-      </w:r>
-      <w:proofErr w:type="spellStart"/>
-      <w:r>
-        <w:rPr>
-          <w:lang w:val="en-US"/>
-        </w:rPr>
-        <w:t>todorova</w:t>
-      </w:r>
-      <w:proofErr w:type="spellEnd"/>
-      <w:r>
-        <w:rPr>
-          <w:lang w:val="ru-RU"/>
-        </w:rPr>
         <w:t>@</w:t>
       </w:r>
-      <w:proofErr w:type="spellStart"/>
       <w:r>
         <w:rPr>
           <w:lang w:val="en-US"/>
         </w:rPr>
         <w:t>abv</w:t>
       </w:r>
-      <w:proofErr w:type="spellEnd"/>
       <w:r>
         <w:rPr>
           <w:lang w:val="ru-RU"/>
@@ -1459,7 +1455,7 @@
                     </pic:cNvPicPr>
                   </pic:nvPicPr>
                   <pic:blipFill rotWithShape="1">
-                    <a:blip r:embed="rId5">
+                    <a:blip r:embed="rId6">
                       <a:extLst>
                         <a:ext uri="{28A0092B-C50C-407E-A947-70E740481C1C}">
                           <a14:useLocalDpi xmlns:a14="http://schemas.microsoft.com/office/drawing/2010/main" val="0"/>
@@ -2034,7 +2030,7 @@
                     </pic:cNvPicPr>
                   </pic:nvPicPr>
                   <pic:blipFill>
-                    <a:blip r:embed="rId6">
+                    <a:blip r:embed="rId7">
                       <a:extLst>
                         <a:ext uri="{28A0092B-C50C-407E-A947-70E740481C1C}">
                           <a14:useLocalDpi xmlns:a14="http://schemas.microsoft.com/office/drawing/2010/main" val="0"/>
@@ -2392,9 +2388,374 @@
         <w:rPr>
           <w:sz w:val="24"/>
           <w:szCs w:val="24"/>
-          <w:highlight w:val="yellow"/>
-        </w:rPr>
-        <w:t>...</w:t>
+        </w:rPr>
+        <w:t xml:space="preserve">За </w:t>
+      </w:r>
+      <w:r>
+        <w:rPr>
+          <w:sz w:val="24"/>
+          <w:szCs w:val="24"/>
+        </w:rPr>
+        <w:t xml:space="preserve">изпълнението на уеб приложението използваме </w:t>
+      </w:r>
+      <w:r>
+        <w:rPr>
+          <w:sz w:val="24"/>
+          <w:szCs w:val="24"/>
+          <w:lang w:val="en-US"/>
+        </w:rPr>
+        <w:t xml:space="preserve">XAMPP, </w:t>
+      </w:r>
+      <w:r>
+        <w:rPr>
+          <w:sz w:val="24"/>
+          <w:szCs w:val="24"/>
+        </w:rPr>
+        <w:t xml:space="preserve">който </w:t>
+      </w:r>
+      <w:r>
+        <w:rPr>
+          <w:sz w:val="24"/>
+          <w:szCs w:val="24"/>
+        </w:rPr>
+        <w:t>осигурява необходимите</w:t>
+      </w:r>
+      <w:r>
+        <w:rPr>
+          <w:sz w:val="24"/>
+          <w:szCs w:val="24"/>
+        </w:rPr>
+        <w:t xml:space="preserve"> сървър и база от данни.</w:t>
+      </w:r>
+      <w:r>
+        <w:rPr>
+          <w:sz w:val="24"/>
+          <w:szCs w:val="24"/>
+          <w:lang w:val="en-US"/>
+        </w:rPr>
+        <w:t xml:space="preserve"> </w:t>
+      </w:r>
+      <w:r>
+        <w:rPr>
+          <w:sz w:val="24"/>
+          <w:szCs w:val="24"/>
+        </w:rPr>
+        <w:t xml:space="preserve">Тъй като приложението използва уеб </w:t>
+      </w:r>
+      <w:proofErr w:type="spellStart"/>
+      <w:r>
+        <w:rPr>
+          <w:sz w:val="24"/>
+          <w:szCs w:val="24"/>
+        </w:rPr>
+        <w:t>сокети</w:t>
+      </w:r>
+      <w:proofErr w:type="spellEnd"/>
+      <w:r>
+        <w:rPr>
+          <w:sz w:val="24"/>
+          <w:szCs w:val="24"/>
+        </w:rPr>
+        <w:t xml:space="preserve">, в конфигурационния файл </w:t>
+      </w:r>
+      <w:r>
+        <w:rPr>
+          <w:b/>
+          <w:sz w:val="24"/>
+          <w:szCs w:val="24"/>
+          <w:lang w:val="en-US"/>
+        </w:rPr>
+        <w:t>php.ini</w:t>
+      </w:r>
+      <w:r>
+        <w:rPr>
+          <w:sz w:val="24"/>
+          <w:szCs w:val="24"/>
+        </w:rPr>
+        <w:t xml:space="preserve"> променяме </w:t>
+      </w:r>
+      <w:r>
+        <w:rPr>
+          <w:b/>
+          <w:sz w:val="24"/>
+          <w:szCs w:val="24"/>
+        </w:rPr>
+        <w:t>;</w:t>
+      </w:r>
+      <w:proofErr w:type="spellStart"/>
+      <w:r>
+        <w:rPr>
+          <w:b/>
+          <w:sz w:val="24"/>
+          <w:szCs w:val="24"/>
+        </w:rPr>
+        <w:t>extension</w:t>
+      </w:r>
+      <w:proofErr w:type="spellEnd"/>
+      <w:r>
+        <w:rPr>
+          <w:b/>
+          <w:sz w:val="24"/>
+          <w:szCs w:val="24"/>
+        </w:rPr>
+        <w:t>=</w:t>
+      </w:r>
+      <w:proofErr w:type="spellStart"/>
+      <w:r>
+        <w:rPr>
+          <w:b/>
+          <w:sz w:val="24"/>
+          <w:szCs w:val="24"/>
+        </w:rPr>
+        <w:t>sockets</w:t>
+      </w:r>
+      <w:proofErr w:type="spellEnd"/>
+      <w:r>
+        <w:rPr>
+          <w:sz w:val="24"/>
+          <w:szCs w:val="24"/>
+        </w:rPr>
+        <w:t xml:space="preserve"> на</w:t>
+      </w:r>
+      <w:r>
+        <w:rPr>
+          <w:sz w:val="24"/>
+          <w:szCs w:val="24"/>
+          <w:lang w:val="en-US"/>
+        </w:rPr>
+        <w:t xml:space="preserve"> </w:t>
+      </w:r>
+      <w:r>
+        <w:rPr>
+          <w:b/>
+          <w:sz w:val="24"/>
+          <w:szCs w:val="24"/>
+          <w:lang w:val="en-US"/>
+        </w:rPr>
+        <w:t>extension=sockets</w:t>
+      </w:r>
+      <w:r>
+        <w:rPr>
+          <w:sz w:val="24"/>
+          <w:szCs w:val="24"/>
+        </w:rPr>
+        <w:t>, за да разрешим използването им.</w:t>
+      </w:r>
+    </w:p>
+    <w:p>
+      <w:pPr>
+        <w:rPr>
+          <w:sz w:val="24"/>
+          <w:szCs w:val="24"/>
+          <w:lang w:val="en-US"/>
+        </w:rPr>
+      </w:pPr>
+      <w:r>
+        <w:rPr>
+          <w:sz w:val="24"/>
+          <w:szCs w:val="24"/>
+        </w:rPr>
+        <w:lastRenderedPageBreak/>
+        <w:t xml:space="preserve">Сървърът, който създава </w:t>
+      </w:r>
+      <w:proofErr w:type="spellStart"/>
+      <w:r>
+        <w:rPr>
+          <w:sz w:val="24"/>
+          <w:szCs w:val="24"/>
+        </w:rPr>
+        <w:t>сокети</w:t>
+      </w:r>
+      <w:proofErr w:type="spellEnd"/>
+      <w:r>
+        <w:rPr>
+          <w:sz w:val="24"/>
+          <w:szCs w:val="24"/>
+        </w:rPr>
+        <w:t xml:space="preserve"> и изпълнява заявките, направени чрез тях се стартира чрез командата </w:t>
+      </w:r>
+      <w:r>
+        <w:rPr>
+          <w:b/>
+          <w:sz w:val="24"/>
+          <w:szCs w:val="24"/>
+          <w:lang w:val="en-US"/>
+        </w:rPr>
+        <w:t>php -q …\php-</w:t>
+      </w:r>
+      <w:proofErr w:type="spellStart"/>
+      <w:r>
+        <w:rPr>
+          <w:b/>
+          <w:sz w:val="24"/>
+          <w:szCs w:val="24"/>
+          <w:lang w:val="en-US"/>
+        </w:rPr>
+        <w:t>socket.php</w:t>
+      </w:r>
+      <w:proofErr w:type="spellEnd"/>
+      <w:r>
+        <w:rPr>
+          <w:sz w:val="24"/>
+          <w:szCs w:val="24"/>
+          <w:lang w:val="en-US"/>
+        </w:rPr>
+        <w:t xml:space="preserve">, </w:t>
+      </w:r>
+      <w:r>
+        <w:rPr>
+          <w:sz w:val="24"/>
+          <w:szCs w:val="24"/>
+        </w:rPr>
+        <w:t xml:space="preserve">като файлът се намира в папка различна от </w:t>
+      </w:r>
+      <w:proofErr w:type="spellStart"/>
+      <w:r>
+        <w:rPr>
+          <w:sz w:val="24"/>
+          <w:szCs w:val="24"/>
+          <w:lang w:val="en-US"/>
+        </w:rPr>
+        <w:t>htdocs</w:t>
+      </w:r>
+      <w:proofErr w:type="spellEnd"/>
+      <w:r>
+        <w:rPr>
+          <w:sz w:val="24"/>
+          <w:szCs w:val="24"/>
+          <w:lang w:val="en-US"/>
+        </w:rPr>
+        <w:t>.</w:t>
+      </w:r>
+    </w:p>
+    <w:p>
+      <w:pPr>
+        <w:rPr>
+          <w:sz w:val="24"/>
+          <w:szCs w:val="24"/>
+          <w:lang w:val="en-US"/>
+        </w:rPr>
+      </w:pPr>
+      <w:r>
+        <w:rPr>
+          <w:sz w:val="24"/>
+          <w:szCs w:val="24"/>
+        </w:rPr>
+        <w:t xml:space="preserve">При стартиране изпълняваме </w:t>
+      </w:r>
+      <w:r>
+        <w:rPr>
+          <w:sz w:val="24"/>
+          <w:szCs w:val="24"/>
+          <w:lang w:val="en-US"/>
+        </w:rPr>
+        <w:t xml:space="preserve">PHP </w:t>
+      </w:r>
+      <w:r>
+        <w:rPr>
+          <w:sz w:val="24"/>
+          <w:szCs w:val="24"/>
+        </w:rPr>
+        <w:t xml:space="preserve">скрипт, който създава базата от данни и въвежда начални данни в нея.  </w:t>
+      </w:r>
+      <w:r>
+        <w:rPr>
+          <w:sz w:val="24"/>
+          <w:szCs w:val="24"/>
+          <w:lang w:val="en-US"/>
+        </w:rPr>
+        <w:t xml:space="preserve">URL </w:t>
+      </w:r>
+      <w:r>
+        <w:rPr>
+          <w:sz w:val="24"/>
+          <w:szCs w:val="24"/>
+        </w:rPr>
+        <w:t xml:space="preserve">за зареждане на началната страница е </w:t>
+      </w:r>
+      <w:hyperlink r:id="rId8" w:history="1">
+        <w:r>
+          <w:rPr>
+            <w:rStyle w:val="Hyperlink"/>
+            <w:sz w:val="24"/>
+            <w:szCs w:val="24"/>
+          </w:rPr>
+          <w:t>http://localhost/group_work_system/homepag</w:t>
+        </w:r>
+        <w:r>
+          <w:rPr>
+            <w:rStyle w:val="Hyperlink"/>
+            <w:sz w:val="24"/>
+            <w:szCs w:val="24"/>
+          </w:rPr>
+          <w:t>e</w:t>
+        </w:r>
+        <w:r>
+          <w:rPr>
+            <w:rStyle w:val="Hyperlink"/>
+            <w:sz w:val="24"/>
+            <w:szCs w:val="24"/>
+          </w:rPr>
+          <w:t>.html</w:t>
+        </w:r>
+      </w:hyperlink>
+      <w:r>
+        <w:rPr>
+          <w:sz w:val="24"/>
+          <w:szCs w:val="24"/>
+        </w:rPr>
+        <w:t xml:space="preserve">. Възможни потребителско име и парола за достъп са съответно </w:t>
+      </w:r>
+      <w:proofErr w:type="spellStart"/>
+      <w:r>
+        <w:rPr>
+          <w:sz w:val="24"/>
+          <w:szCs w:val="24"/>
+          <w:lang w:val="en-US"/>
+        </w:rPr>
+        <w:t>fmi</w:t>
+      </w:r>
+      <w:proofErr w:type="spellEnd"/>
+      <w:r>
+        <w:rPr>
+          <w:sz w:val="24"/>
+          <w:szCs w:val="24"/>
+          <w:lang w:val="en-US"/>
+        </w:rPr>
+        <w:t xml:space="preserve"> </w:t>
+      </w:r>
+      <w:r>
+        <w:rPr>
+          <w:sz w:val="24"/>
+          <w:szCs w:val="24"/>
+        </w:rPr>
+        <w:t>и</w:t>
+      </w:r>
+      <w:r>
+        <w:rPr>
+          <w:sz w:val="24"/>
+          <w:szCs w:val="24"/>
+          <w:lang w:val="en-US"/>
+        </w:rPr>
+        <w:t xml:space="preserve"> </w:t>
+      </w:r>
+      <w:proofErr w:type="spellStart"/>
+      <w:r>
+        <w:rPr>
+          <w:sz w:val="24"/>
+          <w:szCs w:val="24"/>
+          <w:lang w:val="en-US"/>
+        </w:rPr>
+        <w:t>fmipass</w:t>
+      </w:r>
+      <w:proofErr w:type="spellEnd"/>
+      <w:r>
+        <w:rPr>
+          <w:sz w:val="24"/>
+          <w:szCs w:val="24"/>
+          <w:lang w:val="en-US"/>
+        </w:rPr>
+        <w:t>.</w:t>
       </w:r>
     </w:p>
     <w:p>
@@ -2463,164 +2824,11 @@
           <w:noProof/>
           <w:lang w:eastAsia="bg-BG"/>
         </w:rPr>
-        <w:lastRenderedPageBreak/>
         <w:drawing>
           <wp:inline distT="0" distB="0" distL="0" distR="0" wp14:anchorId="4F0105AD" wp14:editId="71267C77">
             <wp:extent cx="5760720" cy="3239135"/>
             <wp:effectExtent l="0" t="0" r="0" b="0"/>
             <wp:docPr id="1" name="Picture 1"/>
-            <wp:cNvGraphicFramePr>
-              <a:graphicFrameLocks xmlns:a="http://schemas.openxmlformats.org/drawingml/2006/main" noChangeAspect="1"/>
-            </wp:cNvGraphicFramePr>
-            <a:graphic xmlns:a="http://schemas.openxmlformats.org/drawingml/2006/main">
-              <a:graphicData uri="http://schemas.openxmlformats.org/drawingml/2006/picture">
-                <pic:pic xmlns:pic="http://schemas.openxmlformats.org/drawingml/2006/picture">
-                  <pic:nvPicPr>
-                    <pic:cNvPr id="1" name=""/>
-                    <pic:cNvPicPr/>
-                  </pic:nvPicPr>
-                  <pic:blipFill>
-                    <a:blip r:embed="rId7"/>
-                    <a:stretch>
-                      <a:fillRect/>
-                    </a:stretch>
-                  </pic:blipFill>
-                  <pic:spPr>
-                    <a:xfrm>
-                      <a:off x="0" y="0"/>
-                      <a:ext cx="5760720" cy="3239135"/>
-                    </a:xfrm>
-                    <a:prstGeom prst="rect">
-                      <a:avLst/>
-                    </a:prstGeom>
-                  </pic:spPr>
-                </pic:pic>
-              </a:graphicData>
-            </a:graphic>
-          </wp:inline>
-        </w:drawing>
-      </w:r>
-    </w:p>
-    <w:p>
-      <w:pPr>
-        <w:rPr>
-          <w:sz w:val="24"/>
-          <w:szCs w:val="24"/>
-        </w:rPr>
-      </w:pPr>
-      <w:r>
-        <w:rPr>
-          <w:sz w:val="24"/>
-          <w:szCs w:val="24"/>
-        </w:rPr>
-        <w:t>Форма за вход: потребителят има възможност да въведе потребителско име и парола за вписване в сайта или да се регистрира, ако все още не го е направил</w:t>
-      </w:r>
-    </w:p>
-    <w:p>
-      <w:pPr>
-        <w:rPr>
-          <w:sz w:val="24"/>
-          <w:szCs w:val="24"/>
-        </w:rPr>
-      </w:pPr>
-      <w:r>
-        <w:rPr>
-          <w:noProof/>
-          <w:lang w:eastAsia="bg-BG"/>
-        </w:rPr>
-        <w:drawing>
-          <wp:inline distT="0" distB="0" distL="0" distR="0" wp14:anchorId="45C180BC" wp14:editId="382677A1">
-            <wp:extent cx="5760720" cy="3239135"/>
-            <wp:effectExtent l="0" t="0" r="0" b="0"/>
-            <wp:docPr id="3" name="Picture 3"/>
-            <wp:cNvGraphicFramePr>
-              <a:graphicFrameLocks xmlns:a="http://schemas.openxmlformats.org/drawingml/2006/main" noChangeAspect="1"/>
-            </wp:cNvGraphicFramePr>
-            <a:graphic xmlns:a="http://schemas.openxmlformats.org/drawingml/2006/main">
-              <a:graphicData uri="http://schemas.openxmlformats.org/drawingml/2006/picture">
-                <pic:pic xmlns:pic="http://schemas.openxmlformats.org/drawingml/2006/picture">
-                  <pic:nvPicPr>
-                    <pic:cNvPr id="1" name=""/>
-                    <pic:cNvPicPr/>
-                  </pic:nvPicPr>
-                  <pic:blipFill>
-                    <a:blip r:embed="rId8"/>
-                    <a:stretch>
-                      <a:fillRect/>
-                    </a:stretch>
-                  </pic:blipFill>
-                  <pic:spPr>
-                    <a:xfrm>
-                      <a:off x="0" y="0"/>
-                      <a:ext cx="5760720" cy="3239135"/>
-                    </a:xfrm>
-                    <a:prstGeom prst="rect">
-                      <a:avLst/>
-                    </a:prstGeom>
-                  </pic:spPr>
-                </pic:pic>
-              </a:graphicData>
-            </a:graphic>
-          </wp:inline>
-        </w:drawing>
-      </w:r>
-    </w:p>
-    <w:p>
-      <w:pPr>
-        <w:rPr>
-          <w:sz w:val="24"/>
-          <w:szCs w:val="24"/>
-        </w:rPr>
-      </w:pPr>
-      <w:r>
-        <w:rPr>
-          <w:sz w:val="24"/>
-          <w:szCs w:val="24"/>
-        </w:rPr>
-        <w:t xml:space="preserve">Форма за регистрация: потребителят има възможност да се регистрира в сайта чрез попълване на полетата за потребителско име, </w:t>
-      </w:r>
-      <w:r>
-        <w:rPr>
-          <w:sz w:val="24"/>
-          <w:szCs w:val="24"/>
-          <w:lang w:val="en-US"/>
-        </w:rPr>
-        <w:t>email</w:t>
-      </w:r>
-      <w:r>
-        <w:rPr>
-          <w:sz w:val="24"/>
-          <w:szCs w:val="24"/>
-          <w:lang w:val="ru-RU"/>
-        </w:rPr>
-        <w:t xml:space="preserve"> </w:t>
-      </w:r>
-      <w:r>
-        <w:rPr>
-          <w:sz w:val="24"/>
-          <w:szCs w:val="24"/>
-        </w:rPr>
-        <w:t>и парола</w:t>
-      </w:r>
-    </w:p>
-    <w:p>
-      <w:pPr>
-        <w:rPr>
-          <w:sz w:val="24"/>
-          <w:szCs w:val="24"/>
-        </w:rPr>
-      </w:pPr>
-      <w:r>
-        <w:rPr>
-          <w:noProof/>
-          <w:lang w:eastAsia="bg-BG"/>
-        </w:rPr>
-        <w:lastRenderedPageBreak/>
-        <w:drawing>
-          <wp:inline distT="0" distB="0" distL="0" distR="0" wp14:anchorId="7C8FB001" wp14:editId="4DA94131">
-            <wp:extent cx="5760720" cy="3239135"/>
-            <wp:effectExtent l="0" t="0" r="0" b="0"/>
-            <wp:docPr id="5" name="Picture 5"/>
             <wp:cNvGraphicFramePr>
               <a:graphicFrameLocks xmlns:a="http://schemas.openxmlformats.org/drawingml/2006/main" noChangeAspect="1"/>
             </wp:cNvGraphicFramePr>
@@ -2665,22 +2873,7 @@
           <w:sz w:val="24"/>
           <w:szCs w:val="24"/>
         </w:rPr>
-        <w:t>Начална страница</w:t>
-      </w:r>
-      <w:r>
-        <w:rPr>
-          <w:sz w:val="24"/>
-          <w:szCs w:val="24"/>
-          <w:lang w:val="ru-RU"/>
-        </w:rPr>
-        <w:t xml:space="preserve"> </w:t>
-      </w:r>
-      <w:r>
-        <w:rPr>
-          <w:sz w:val="24"/>
-          <w:szCs w:val="24"/>
-        </w:rPr>
-        <w:t>на регистриран потребител: включва таблица с документите на съответния потребител, които последно са били редактирани, като са подредени така, че последно редактираният да е най-отгоре</w:t>
+        <w:t>Форма за вход: потребителят има възможност да въведе потребителско име и парола за вписване в сайта или да се регистрира, ако все още не го е направил</w:t>
       </w:r>
     </w:p>
     <w:p>
@@ -2695,11 +2888,12 @@
           <w:noProof/>
           <w:lang w:eastAsia="bg-BG"/>
         </w:rPr>
+        <w:lastRenderedPageBreak/>
         <w:drawing>
-          <wp:inline distT="0" distB="0" distL="0" distR="0" wp14:anchorId="452756C7" wp14:editId="1FAFAE0E">
+          <wp:inline distT="0" distB="0" distL="0" distR="0" wp14:anchorId="45C180BC" wp14:editId="382677A1">
             <wp:extent cx="5760720" cy="3239135"/>
             <wp:effectExtent l="0" t="0" r="0" b="0"/>
-            <wp:docPr id="6" name="Picture 6"/>
+            <wp:docPr id="3" name="Picture 3"/>
             <wp:cNvGraphicFramePr>
               <a:graphicFrameLocks xmlns:a="http://schemas.openxmlformats.org/drawingml/2006/main" noChangeAspect="1"/>
             </wp:cNvGraphicFramePr>
@@ -2744,7 +2938,15 @@
           <w:sz w:val="24"/>
           <w:szCs w:val="24"/>
         </w:rPr>
-        <w:t xml:space="preserve">Създай файл: възможност за създаване на текстов файл, който след това може да бъде изтеглен като </w:t>
+        <w:t xml:space="preserve">Форма за регистрация: потребителят има възможност да се регистрира в сайта чрез попълване на полетата за потребителско име, </w:t>
+      </w:r>
+      <w:r>
+        <w:rPr>
+          <w:sz w:val="24"/>
+          <w:szCs w:val="24"/>
+          <w:lang w:val="en-US"/>
+        </w:rPr>
+        <w:t>email</w:t>
       </w:r>
       <w:r>
         <w:rPr>
@@ -2752,45 +2954,6 @@
           <w:szCs w:val="24"/>
           <w:lang w:val="ru-RU"/>
         </w:rPr>
-        <w:t>.</w:t>
-      </w:r>
-      <w:r>
-        <w:rPr>
-          <w:sz w:val="24"/>
-          <w:szCs w:val="24"/>
-          <w:lang w:val="en-US"/>
-        </w:rPr>
-        <w:t>txt</w:t>
-      </w:r>
-      <w:r>
-        <w:rPr>
-          <w:sz w:val="24"/>
-          <w:szCs w:val="24"/>
-        </w:rPr>
-        <w:t xml:space="preserve"> или</w:t>
-      </w:r>
-      <w:r>
-        <w:rPr>
-          <w:sz w:val="24"/>
-          <w:szCs w:val="24"/>
-          <w:lang w:val="ru-RU"/>
-        </w:rPr>
-        <w:t xml:space="preserve"> .</w:t>
-      </w:r>
-      <w:r>
-        <w:rPr>
-          <w:sz w:val="24"/>
-          <w:szCs w:val="24"/>
-          <w:lang w:val="en-US"/>
-        </w:rPr>
-        <w:t>html</w:t>
-      </w:r>
-      <w:r>
-        <w:rPr>
-          <w:sz w:val="24"/>
-          <w:szCs w:val="24"/>
-          <w:lang w:val="ru-RU"/>
-        </w:rPr>
         <w:t xml:space="preserve"> </w:t>
       </w:r>
       <w:r>
@@ -2798,7 +2961,7 @@
           <w:sz w:val="24"/>
           <w:szCs w:val="24"/>
         </w:rPr>
-        <w:t>и/или качен на сървъра</w:t>
+        <w:t>и парола</w:t>
       </w:r>
     </w:p>
     <w:p>
@@ -2813,12 +2976,11 @@
           <w:noProof/>
           <w:lang w:eastAsia="bg-BG"/>
         </w:rPr>
-        <w:lastRenderedPageBreak/>
         <w:drawing>
-          <wp:inline distT="0" distB="0" distL="0" distR="0" wp14:anchorId="3A4745A5" wp14:editId="35913EB2">
+          <wp:inline distT="0" distB="0" distL="0" distR="0" wp14:anchorId="7C8FB001" wp14:editId="4DA94131">
             <wp:extent cx="5760720" cy="3239135"/>
             <wp:effectExtent l="0" t="0" r="0" b="0"/>
-            <wp:docPr id="7" name="Picture 7"/>
+            <wp:docPr id="5" name="Picture 5"/>
             <wp:cNvGraphicFramePr>
               <a:graphicFrameLocks xmlns:a="http://schemas.openxmlformats.org/drawingml/2006/main" noChangeAspect="1"/>
             </wp:cNvGraphicFramePr>
@@ -2856,22 +3018,29 @@
         <w:rPr>
           <w:sz w:val="24"/>
           <w:szCs w:val="24"/>
+        </w:rPr>
+      </w:pPr>
+      <w:r>
+        <w:rPr>
+          <w:sz w:val="24"/>
+          <w:szCs w:val="24"/>
+        </w:rPr>
+        <w:t>Начална страница</w:t>
+      </w:r>
+      <w:r>
+        <w:rPr>
+          <w:sz w:val="24"/>
+          <w:szCs w:val="24"/>
           <w:lang w:val="ru-RU"/>
         </w:rPr>
-      </w:pPr>
-      <w:r>
-        <w:rPr>
-          <w:sz w:val="24"/>
-          <w:szCs w:val="24"/>
-        </w:rPr>
-        <w:t xml:space="preserve">Качване на файл: възможност за качване на файл, като му се зададе име и потребители, които могат да го </w:t>
-      </w:r>
-      <w:r>
-        <w:rPr>
-          <w:sz w:val="24"/>
-          <w:szCs w:val="24"/>
-        </w:rPr>
-        <w:t>редактират (чрез клик върху бутона „+“ текстовите полета за въвеждане на потребители могат да бъдат неограничен брой)</w:t>
+        <w:t xml:space="preserve"> </w:t>
+      </w:r>
+      <w:r>
+        <w:rPr>
+          <w:sz w:val="24"/>
+          <w:szCs w:val="24"/>
+        </w:rPr>
+        <w:t>на регистриран потребител: включва таблица с документите на съответния потребител, които последно са били редактирани, като са подредени така, че последно редактираният да е най-отгоре</w:t>
       </w:r>
     </w:p>
     <w:p>
@@ -2886,11 +3055,12 @@
           <w:noProof/>
           <w:lang w:eastAsia="bg-BG"/>
         </w:rPr>
+        <w:lastRenderedPageBreak/>
         <w:drawing>
-          <wp:inline distT="0" distB="0" distL="0" distR="0" wp14:anchorId="2ED79E34" wp14:editId="151B16C0">
+          <wp:inline distT="0" distB="0" distL="0" distR="0" wp14:anchorId="452756C7" wp14:editId="1FAFAE0E">
             <wp:extent cx="5760720" cy="3239135"/>
             <wp:effectExtent l="0" t="0" r="0" b="0"/>
-            <wp:docPr id="8" name="Picture 8"/>
+            <wp:docPr id="6" name="Picture 6"/>
             <wp:cNvGraphicFramePr>
               <a:graphicFrameLocks xmlns:a="http://schemas.openxmlformats.org/drawingml/2006/main" noChangeAspect="1"/>
             </wp:cNvGraphicFramePr>
@@ -2935,15 +3105,68 @@
           <w:sz w:val="24"/>
           <w:szCs w:val="24"/>
         </w:rPr>
-        <w:t>Качени файлове: таблица с файловете качени от вписания потребител с възможност за редактиране и изтриване чрез клик върху съответния бутон след името на файла</w:t>
-      </w:r>
-    </w:p>
-    <w:p>
-      <w:pPr>
-        <w:rPr>
-          <w:sz w:val="24"/>
-          <w:szCs w:val="24"/>
-          <w:lang w:val="en-US"/>
+        <w:t xml:space="preserve">Създай файл: възможност за създаване на текстов файл, който след това може да бъде изтеглен като </w:t>
+      </w:r>
+      <w:r>
+        <w:rPr>
+          <w:sz w:val="24"/>
+          <w:szCs w:val="24"/>
+          <w:lang w:val="ru-RU"/>
+        </w:rPr>
+        <w:t>.</w:t>
+      </w:r>
+      <w:r>
+        <w:rPr>
+          <w:sz w:val="24"/>
+          <w:szCs w:val="24"/>
+          <w:lang w:val="en-US"/>
+        </w:rPr>
+        <w:t>txt</w:t>
+      </w:r>
+      <w:r>
+        <w:rPr>
+          <w:sz w:val="24"/>
+          <w:szCs w:val="24"/>
+        </w:rPr>
+        <w:t xml:space="preserve"> или</w:t>
+      </w:r>
+      <w:r>
+        <w:rPr>
+          <w:sz w:val="24"/>
+          <w:szCs w:val="24"/>
+          <w:lang w:val="ru-RU"/>
+        </w:rPr>
+        <w:t xml:space="preserve"> .</w:t>
+      </w:r>
+      <w:r>
+        <w:rPr>
+          <w:sz w:val="24"/>
+          <w:szCs w:val="24"/>
+          <w:lang w:val="en-US"/>
+        </w:rPr>
+        <w:t>html</w:t>
+      </w:r>
+      <w:r>
+        <w:rPr>
+          <w:sz w:val="24"/>
+          <w:szCs w:val="24"/>
+          <w:lang w:val="ru-RU"/>
+        </w:rPr>
+        <w:t xml:space="preserve"> </w:t>
+      </w:r>
+      <w:r>
+        <w:rPr>
+          <w:sz w:val="24"/>
+          <w:szCs w:val="24"/>
+        </w:rPr>
+        <w:t>и/или качен на сървъра</w:t>
+      </w:r>
+    </w:p>
+    <w:p>
+      <w:pPr>
+        <w:rPr>
+          <w:sz w:val="24"/>
+          <w:szCs w:val="24"/>
         </w:rPr>
       </w:pPr>
       <w:r>
@@ -2951,12 +3174,11 @@
           <w:noProof/>
           <w:lang w:eastAsia="bg-BG"/>
         </w:rPr>
-        <w:lastRenderedPageBreak/>
         <w:drawing>
-          <wp:inline distT="0" distB="0" distL="0" distR="0" wp14:anchorId="2B8C2007" wp14:editId="499D6796">
+          <wp:inline distT="0" distB="0" distL="0" distR="0" wp14:anchorId="3A4745A5" wp14:editId="35913EB2">
             <wp:extent cx="5760720" cy="3239135"/>
             <wp:effectExtent l="0" t="0" r="0" b="0"/>
-            <wp:docPr id="9" name="Picture 9"/>
+            <wp:docPr id="7" name="Picture 7"/>
             <wp:cNvGraphicFramePr>
               <a:graphicFrameLocks xmlns:a="http://schemas.openxmlformats.org/drawingml/2006/main" noChangeAspect="1"/>
             </wp:cNvGraphicFramePr>
@@ -2994,22 +3216,29 @@
         <w:rPr>
           <w:sz w:val="24"/>
           <w:szCs w:val="24"/>
-        </w:rPr>
-      </w:pPr>
-      <w:r>
-        <w:rPr>
-          <w:sz w:val="24"/>
-          <w:szCs w:val="24"/>
-        </w:rPr>
-        <w:t>Достъпни файлове: таблица с файловете, които вписания потребител има възможност да редактира след клик върху бутона след името на файла</w:t>
-      </w:r>
-    </w:p>
-    <w:p>
-      <w:pPr>
-        <w:rPr>
-          <w:sz w:val="24"/>
-          <w:szCs w:val="24"/>
-          <w:lang w:val="en-US"/>
+          <w:lang w:val="ru-RU"/>
+        </w:rPr>
+      </w:pPr>
+      <w:r>
+        <w:rPr>
+          <w:sz w:val="24"/>
+          <w:szCs w:val="24"/>
+        </w:rPr>
+        <w:t xml:space="preserve">Качване на файл: възможност за качване на файл, като му се зададе име и потребители, които могат да го </w:t>
+      </w:r>
+      <w:r>
+        <w:rPr>
+          <w:sz w:val="24"/>
+          <w:szCs w:val="24"/>
+        </w:rPr>
+        <w:t>редактират (чрез клик върху бутона „+“ текстовите полета за въвеждане на потребители могат да бъдат неограничен брой)</w:t>
+      </w:r>
+    </w:p>
+    <w:p>
+      <w:pPr>
+        <w:rPr>
+          <w:sz w:val="24"/>
+          <w:szCs w:val="24"/>
         </w:rPr>
       </w:pPr>
       <w:r>
@@ -3017,11 +3246,12 @@
           <w:noProof/>
           <w:lang w:eastAsia="bg-BG"/>
         </w:rPr>
+        <w:lastRenderedPageBreak/>
         <w:drawing>
-          <wp:inline distT="0" distB="0" distL="0" distR="0" wp14:anchorId="58AB4188" wp14:editId="35EFF79E">
+          <wp:inline distT="0" distB="0" distL="0" distR="0" wp14:anchorId="2ED79E34" wp14:editId="151B16C0">
             <wp:extent cx="5760720" cy="3239135"/>
             <wp:effectExtent l="0" t="0" r="0" b="0"/>
-            <wp:docPr id="11" name="Picture 11"/>
+            <wp:docPr id="8" name="Picture 8"/>
             <wp:cNvGraphicFramePr>
               <a:graphicFrameLocks xmlns:a="http://schemas.openxmlformats.org/drawingml/2006/main" noChangeAspect="1"/>
             </wp:cNvGraphicFramePr>
@@ -3053,82 +3283,20 @@
           </wp:inline>
         </w:drawing>
       </w:r>
-      <w:bookmarkStart w:id="0" w:name="_GoBack"/>
-      <w:bookmarkEnd w:id="0"/>
-    </w:p>
-    <w:p>
-      <w:pPr>
-        <w:rPr>
-          <w:sz w:val="24"/>
-          <w:szCs w:val="24"/>
-        </w:rPr>
-      </w:pPr>
-      <w:r>
-        <w:rPr>
-          <w:sz w:val="24"/>
-          <w:szCs w:val="24"/>
-        </w:rPr>
-        <w:t xml:space="preserve">Редактиране на файл: възможност за редактиране </w:t>
-      </w:r>
-      <w:r>
-        <w:rPr>
-          <w:sz w:val="24"/>
-          <w:szCs w:val="24"/>
-        </w:rPr>
-        <w:t xml:space="preserve">и форматиране </w:t>
-      </w:r>
-      <w:r>
-        <w:rPr>
-          <w:sz w:val="24"/>
-          <w:szCs w:val="24"/>
-        </w:rPr>
-        <w:t xml:space="preserve">на файл, 3 възможности след приключване на редакцията – запис на промените върху същия файл на сървъра, запис като нов файл и сваляне като </w:t>
-      </w:r>
-      <w:r>
-        <w:rPr>
-          <w:sz w:val="24"/>
-          <w:szCs w:val="24"/>
-          <w:lang w:val="ru-RU"/>
-        </w:rPr>
-        <w:t>.</w:t>
-      </w:r>
-      <w:r>
-        <w:rPr>
-          <w:sz w:val="24"/>
-          <w:szCs w:val="24"/>
-          <w:lang w:val="en-US"/>
-        </w:rPr>
-        <w:t>txt</w:t>
-      </w:r>
-      <w:r>
-        <w:rPr>
-          <w:sz w:val="24"/>
-          <w:szCs w:val="24"/>
-          <w:lang w:val="ru-RU"/>
-        </w:rPr>
-        <w:t xml:space="preserve"> </w:t>
-      </w:r>
-      <w:r>
-        <w:rPr>
-          <w:sz w:val="24"/>
-          <w:szCs w:val="24"/>
-        </w:rPr>
-        <w:t>или .</w:t>
-      </w:r>
-      <w:r>
-        <w:rPr>
-          <w:sz w:val="24"/>
-          <w:szCs w:val="24"/>
-          <w:lang w:val="en-US"/>
-        </w:rPr>
-        <w:t>html</w:t>
-      </w:r>
-      <w:r>
-        <w:rPr>
-          <w:sz w:val="24"/>
-          <w:szCs w:val="24"/>
-        </w:rPr>
-        <w:t xml:space="preserve"> </w:t>
+    </w:p>
+    <w:p>
+      <w:pPr>
+        <w:rPr>
+          <w:sz w:val="24"/>
+          <w:szCs w:val="24"/>
+        </w:rPr>
+      </w:pPr>
+      <w:r>
+        <w:rPr>
+          <w:sz w:val="24"/>
+          <w:szCs w:val="24"/>
+        </w:rPr>
+        <w:t>Качени файлове: таблица с файловете качени от вписания потребител с възможност за редактиране и изтриване чрез клик върху съответния бутон след името на файла</w:t>
       </w:r>
     </w:p>
     <w:p>
@@ -3144,12 +3312,11 @@
           <w:noProof/>
           <w:lang w:eastAsia="bg-BG"/>
         </w:rPr>
-        <w:lastRenderedPageBreak/>
         <w:drawing>
-          <wp:inline distT="0" distB="0" distL="0" distR="0" wp14:anchorId="05B66579" wp14:editId="7A35BDD8">
+          <wp:inline distT="0" distB="0" distL="0" distR="0" wp14:anchorId="2B8C2007" wp14:editId="499D6796">
             <wp:extent cx="5760720" cy="3239135"/>
             <wp:effectExtent l="0" t="0" r="0" b="0"/>
-            <wp:docPr id="12" name="Picture 12"/>
+            <wp:docPr id="9" name="Picture 9"/>
             <wp:cNvGraphicFramePr>
               <a:graphicFrameLocks xmlns:a="http://schemas.openxmlformats.org/drawingml/2006/main" noChangeAspect="1"/>
             </wp:cNvGraphicFramePr>
@@ -3184,6 +3351,197 @@
     </w:p>
     <w:p>
       <w:pPr>
+        <w:rPr>
+          <w:sz w:val="24"/>
+          <w:szCs w:val="24"/>
+        </w:rPr>
+      </w:pPr>
+      <w:r>
+        <w:rPr>
+          <w:sz w:val="24"/>
+          <w:szCs w:val="24"/>
+        </w:rPr>
+        <w:t>Достъпни файлове: таблица с файловете, които вписания потребител има възможност да редактира след клик върху бутона след името на файла</w:t>
+      </w:r>
+    </w:p>
+    <w:p>
+      <w:pPr>
+        <w:rPr>
+          <w:sz w:val="24"/>
+          <w:szCs w:val="24"/>
+          <w:lang w:val="en-US"/>
+        </w:rPr>
+      </w:pPr>
+      <w:r>
+        <w:rPr>
+          <w:noProof/>
+          <w:lang w:eastAsia="bg-BG"/>
+        </w:rPr>
+        <w:lastRenderedPageBreak/>
+        <w:drawing>
+          <wp:inline distT="0" distB="0" distL="0" distR="0" wp14:anchorId="58AB4188" wp14:editId="35EFF79E">
+            <wp:extent cx="5760720" cy="3239135"/>
+            <wp:effectExtent l="0" t="0" r="0" b="0"/>
+            <wp:docPr id="11" name="Picture 11"/>
+            <wp:cNvGraphicFramePr>
+              <a:graphicFrameLocks xmlns:a="http://schemas.openxmlformats.org/drawingml/2006/main" noChangeAspect="1"/>
+            </wp:cNvGraphicFramePr>
+            <a:graphic xmlns:a="http://schemas.openxmlformats.org/drawingml/2006/main">
+              <a:graphicData uri="http://schemas.openxmlformats.org/drawingml/2006/picture">
+                <pic:pic xmlns:pic="http://schemas.openxmlformats.org/drawingml/2006/picture">
+                  <pic:nvPicPr>
+                    <pic:cNvPr id="1" name=""/>
+                    <pic:cNvPicPr/>
+                  </pic:nvPicPr>
+                  <pic:blipFill>
+                    <a:blip r:embed="rId16"/>
+                    <a:stretch>
+                      <a:fillRect/>
+                    </a:stretch>
+                  </pic:blipFill>
+                  <pic:spPr>
+                    <a:xfrm>
+                      <a:off x="0" y="0"/>
+                      <a:ext cx="5760720" cy="3239135"/>
+                    </a:xfrm>
+                    <a:prstGeom prst="rect">
+                      <a:avLst/>
+                    </a:prstGeom>
+                  </pic:spPr>
+                </pic:pic>
+              </a:graphicData>
+            </a:graphic>
+          </wp:inline>
+        </w:drawing>
+      </w:r>
+    </w:p>
+    <w:p>
+      <w:pPr>
+        <w:rPr>
+          <w:sz w:val="24"/>
+          <w:szCs w:val="24"/>
+        </w:rPr>
+      </w:pPr>
+      <w:r>
+        <w:rPr>
+          <w:sz w:val="24"/>
+          <w:szCs w:val="24"/>
+        </w:rPr>
+        <w:t xml:space="preserve">Редактиране на файл: възможност за редактиране </w:t>
+      </w:r>
+      <w:r>
+        <w:rPr>
+          <w:sz w:val="24"/>
+          <w:szCs w:val="24"/>
+        </w:rPr>
+        <w:t xml:space="preserve">и форматиране </w:t>
+      </w:r>
+      <w:r>
+        <w:rPr>
+          <w:sz w:val="24"/>
+          <w:szCs w:val="24"/>
+        </w:rPr>
+        <w:t xml:space="preserve">на файл, 3 възможности след приключване на редакцията – запис на промените върху същия файл на сървъра, запис като нов файл и сваляне като </w:t>
+      </w:r>
+      <w:r>
+        <w:rPr>
+          <w:sz w:val="24"/>
+          <w:szCs w:val="24"/>
+          <w:lang w:val="ru-RU"/>
+        </w:rPr>
+        <w:t>.</w:t>
+      </w:r>
+      <w:r>
+        <w:rPr>
+          <w:sz w:val="24"/>
+          <w:szCs w:val="24"/>
+          <w:lang w:val="en-US"/>
+        </w:rPr>
+        <w:t>txt</w:t>
+      </w:r>
+      <w:r>
+        <w:rPr>
+          <w:sz w:val="24"/>
+          <w:szCs w:val="24"/>
+          <w:lang w:val="ru-RU"/>
+        </w:rPr>
+        <w:t xml:space="preserve"> </w:t>
+      </w:r>
+      <w:r>
+        <w:rPr>
+          <w:sz w:val="24"/>
+          <w:szCs w:val="24"/>
+        </w:rPr>
+        <w:t>или .</w:t>
+      </w:r>
+      <w:r>
+        <w:rPr>
+          <w:sz w:val="24"/>
+          <w:szCs w:val="24"/>
+          <w:lang w:val="en-US"/>
+        </w:rPr>
+        <w:t>html</w:t>
+      </w:r>
+      <w:r>
+        <w:rPr>
+          <w:sz w:val="24"/>
+          <w:szCs w:val="24"/>
+        </w:rPr>
+        <w:t xml:space="preserve"> </w:t>
+      </w:r>
+    </w:p>
+    <w:p>
+      <w:pPr>
+        <w:rPr>
+          <w:sz w:val="24"/>
+          <w:szCs w:val="24"/>
+          <w:lang w:val="en-US"/>
+        </w:rPr>
+      </w:pPr>
+      <w:r>
+        <w:rPr>
+          <w:noProof/>
+          <w:lang w:eastAsia="bg-BG"/>
+        </w:rPr>
+        <w:drawing>
+          <wp:inline distT="0" distB="0" distL="0" distR="0" wp14:anchorId="05B66579" wp14:editId="7A35BDD8">
+            <wp:extent cx="5760720" cy="3239135"/>
+            <wp:effectExtent l="0" t="0" r="0" b="0"/>
+            <wp:docPr id="12" name="Picture 12"/>
+            <wp:cNvGraphicFramePr>
+              <a:graphicFrameLocks xmlns:a="http://schemas.openxmlformats.org/drawingml/2006/main" noChangeAspect="1"/>
+            </wp:cNvGraphicFramePr>
+            <a:graphic xmlns:a="http://schemas.openxmlformats.org/drawingml/2006/main">
+              <a:graphicData uri="http://schemas.openxmlformats.org/drawingml/2006/picture">
+                <pic:pic xmlns:pic="http://schemas.openxmlformats.org/drawingml/2006/picture">
+                  <pic:nvPicPr>
+                    <pic:cNvPr id="1" name=""/>
+                    <pic:cNvPicPr/>
+                  </pic:nvPicPr>
+                  <pic:blipFill>
+                    <a:blip r:embed="rId17"/>
+                    <a:stretch>
+                      <a:fillRect/>
+                    </a:stretch>
+                  </pic:blipFill>
+                  <pic:spPr>
+                    <a:xfrm>
+                      <a:off x="0" y="0"/>
+                      <a:ext cx="5760720" cy="3239135"/>
+                    </a:xfrm>
+                    <a:prstGeom prst="rect">
+                      <a:avLst/>
+                    </a:prstGeom>
+                  </pic:spPr>
+                </pic:pic>
+              </a:graphicData>
+            </a:graphic>
+          </wp:inline>
+        </w:drawing>
+      </w:r>
+    </w:p>
+    <w:p>
+      <w:pPr>
         <w:pStyle w:val="Heading2"/>
         <w:rPr>
           <w:sz w:val="24"/>
@@ -3207,19 +3565,117 @@
     </w:p>
     <w:p>
       <w:pPr>
-        <w:rPr>
-          <w:sz w:val="24"/>
-          <w:szCs w:val="24"/>
-        </w:rPr>
-      </w:pPr>
-      <w:r>
-        <w:rPr>
-          <w:sz w:val="24"/>
-          <w:szCs w:val="24"/>
-          <w:highlight w:val="yellow"/>
-        </w:rPr>
-        <w:t>...</w:t>
-      </w:r>
+        <w:pStyle w:val="ListParagraph"/>
+        <w:numPr>
+          <w:ilvl w:val="0"/>
+          <w:numId w:val="14"/>
+        </w:numPr>
+      </w:pPr>
+      <w:r>
+        <w:rPr>
+          <w:sz w:val="24"/>
+          <w:szCs w:val="24"/>
+        </w:rPr>
+        <w:t>За в</w:t>
+      </w:r>
+      <w:r>
+        <w:rPr>
+          <w:sz w:val="24"/>
+          <w:szCs w:val="24"/>
+        </w:rPr>
+        <w:t>ход в системата:</w:t>
+      </w:r>
+    </w:p>
+    <w:p>
+      <w:pPr>
+        <w:pStyle w:val="ListParagraph"/>
+        <w:numPr>
+          <w:ilvl w:val="0"/>
+          <w:numId w:val="0"/>
+        </w:numPr>
+        <w:ind w:left="720"/>
+        <w:rPr>
+          <w:sz w:val="24"/>
+          <w:szCs w:val="24"/>
+          <w:lang w:val="en-US"/>
+        </w:rPr>
+      </w:pPr>
+      <w:r>
+        <w:rPr>
+          <w:sz w:val="24"/>
+          <w:szCs w:val="24"/>
+        </w:rPr>
+        <w:t xml:space="preserve">потребителско име: </w:t>
+      </w:r>
+      <w:proofErr w:type="spellStart"/>
+      <w:r>
+        <w:rPr>
+          <w:sz w:val="24"/>
+          <w:szCs w:val="24"/>
+          <w:lang w:val="en-US"/>
+        </w:rPr>
+        <w:t>fmi</w:t>
+      </w:r>
+      <w:proofErr w:type="spellEnd"/>
+    </w:p>
+    <w:p>
+      <w:pPr>
+        <w:pStyle w:val="ListParagraph"/>
+        <w:numPr>
+          <w:ilvl w:val="0"/>
+          <w:numId w:val="0"/>
+        </w:numPr>
+        <w:ind w:left="720"/>
+        <w:rPr>
+          <w:sz w:val="24"/>
+          <w:szCs w:val="24"/>
+        </w:rPr>
+      </w:pPr>
+      <w:r>
+        <w:rPr>
+          <w:sz w:val="24"/>
+          <w:szCs w:val="24"/>
+        </w:rPr>
+        <w:t>парола:</w:t>
+      </w:r>
+      <w:r>
+        <w:rPr>
+          <w:sz w:val="24"/>
+          <w:szCs w:val="24"/>
+          <w:lang w:val="en-US"/>
+        </w:rPr>
+        <w:t xml:space="preserve"> </w:t>
+      </w:r>
+      <w:proofErr w:type="spellStart"/>
+      <w:r>
+        <w:rPr>
+          <w:sz w:val="24"/>
+          <w:szCs w:val="24"/>
+          <w:lang w:val="en-US"/>
+        </w:rPr>
+        <w:t>fmipass</w:t>
+      </w:r>
+      <w:proofErr w:type="spellEnd"/>
+      <w:r>
+        <w:rPr>
+          <w:sz w:val="24"/>
+          <w:szCs w:val="24"/>
+        </w:rPr>
+        <w:t xml:space="preserve"> </w:t>
+      </w:r>
+    </w:p>
+    <w:p>
+      <w:pPr>
+        <w:pStyle w:val="ListParagraph"/>
+        <w:numPr>
+          <w:ilvl w:val="0"/>
+          <w:numId w:val="14"/>
+        </w:numPr>
+        <w:rPr>
+          <w:sz w:val="24"/>
+          <w:szCs w:val="24"/>
+        </w:rPr>
+      </w:pPr>
     </w:p>
     <w:p>
       <w:pPr>
@@ -3234,6 +3690,7 @@
           <w:sz w:val="24"/>
           <w:szCs w:val="24"/>
         </w:rPr>
+        <w:lastRenderedPageBreak/>
         <w:t xml:space="preserve">8. </w:t>
       </w:r>
       <w:r>
@@ -3255,9 +3712,740 @@
         <w:rPr>
           <w:sz w:val="24"/>
           <w:szCs w:val="24"/>
-          <w:highlight w:val="yellow"/>
-        </w:rPr>
-        <w:t>...</w:t>
+        </w:rPr>
+        <w:t>Основните обекти в системата са потребителят и документите, които той създава. За целта сме реализирали</w:t>
+      </w:r>
+      <w:r>
+        <w:rPr>
+          <w:sz w:val="24"/>
+          <w:szCs w:val="24"/>
+          <w:lang w:val="en-US"/>
+        </w:rPr>
+        <w:t xml:space="preserve"> </w:t>
+      </w:r>
+      <w:r>
+        <w:rPr>
+          <w:sz w:val="24"/>
+          <w:szCs w:val="24"/>
+        </w:rPr>
+        <w:t xml:space="preserve">класовете – </w:t>
+      </w:r>
+      <w:r>
+        <w:rPr>
+          <w:sz w:val="24"/>
+          <w:szCs w:val="24"/>
+          <w:lang w:val="en-US"/>
+        </w:rPr>
+        <w:t xml:space="preserve">Db, User, </w:t>
+      </w:r>
+      <w:proofErr w:type="spellStart"/>
+      <w:r>
+        <w:rPr>
+          <w:sz w:val="24"/>
+          <w:szCs w:val="24"/>
+          <w:lang w:val="en-US"/>
+        </w:rPr>
+        <w:t>DocumentInfo</w:t>
+      </w:r>
+      <w:proofErr w:type="spellEnd"/>
+      <w:r>
+        <w:rPr>
+          <w:sz w:val="24"/>
+          <w:szCs w:val="24"/>
+        </w:rPr>
+        <w:t>,</w:t>
+      </w:r>
+      <w:r>
+        <w:rPr>
+          <w:sz w:val="24"/>
+          <w:szCs w:val="24"/>
+          <w:lang w:val="en-US"/>
+        </w:rPr>
+        <w:t xml:space="preserve"> Document</w:t>
+      </w:r>
+      <w:r>
+        <w:rPr>
+          <w:sz w:val="24"/>
+          <w:szCs w:val="24"/>
+        </w:rPr>
+        <w:t xml:space="preserve">. </w:t>
+      </w:r>
+    </w:p>
+    <w:p>
+      <w:pPr>
+        <w:rPr>
+          <w:sz w:val="24"/>
+          <w:szCs w:val="24"/>
+        </w:rPr>
+      </w:pPr>
+      <w:r>
+        <w:rPr>
+          <w:sz w:val="24"/>
+          <w:szCs w:val="24"/>
+        </w:rPr>
+        <w:t xml:space="preserve">Класът </w:t>
+      </w:r>
+      <w:r>
+        <w:rPr>
+          <w:b/>
+          <w:sz w:val="24"/>
+          <w:szCs w:val="24"/>
+          <w:lang w:val="en-US"/>
+        </w:rPr>
+        <w:t>Db</w:t>
+      </w:r>
+      <w:r>
+        <w:rPr>
+          <w:sz w:val="24"/>
+          <w:szCs w:val="24"/>
+          <w:lang w:val="en-US"/>
+        </w:rPr>
+        <w:t xml:space="preserve"> </w:t>
+      </w:r>
+      <w:r>
+        <w:rPr>
+          <w:sz w:val="24"/>
+          <w:szCs w:val="24"/>
+        </w:rPr>
+        <w:t xml:space="preserve">осъществява връзката с базата от данни и има </w:t>
+      </w:r>
+      <w:r>
+        <w:rPr>
+          <w:sz w:val="24"/>
+          <w:szCs w:val="24"/>
+        </w:rPr>
+        <w:t>метод</w:t>
+      </w:r>
+      <w:r>
+        <w:rPr>
+          <w:sz w:val="24"/>
+          <w:szCs w:val="24"/>
+        </w:rPr>
+        <w:t xml:space="preserve"> </w:t>
+      </w:r>
+      <w:proofErr w:type="spellStart"/>
+      <w:r>
+        <w:rPr>
+          <w:b/>
+          <w:sz w:val="24"/>
+          <w:szCs w:val="24"/>
+          <w:lang w:val="en-US"/>
+        </w:rPr>
+        <w:t>getConn</w:t>
+      </w:r>
+      <w:proofErr w:type="spellEnd"/>
+      <w:r>
+        <w:rPr>
+          <w:b/>
+          <w:sz w:val="24"/>
+          <w:szCs w:val="24"/>
+          <w:lang w:val="en-US"/>
+        </w:rPr>
+        <w:t>()</w:t>
+      </w:r>
+      <w:r>
+        <w:rPr>
+          <w:sz w:val="24"/>
+          <w:szCs w:val="24"/>
+        </w:rPr>
+        <w:t xml:space="preserve">, която връща тази връзка така, че другите класове да я използват свободно. </w:t>
+      </w:r>
+    </w:p>
+    <w:p>
+      <w:pPr>
+        <w:rPr>
+          <w:sz w:val="24"/>
+          <w:szCs w:val="24"/>
+        </w:rPr>
+      </w:pPr>
+      <w:r>
+        <w:rPr>
+          <w:sz w:val="24"/>
+          <w:szCs w:val="24"/>
+        </w:rPr>
+        <w:t xml:space="preserve">Класът </w:t>
+      </w:r>
+      <w:r>
+        <w:rPr>
+          <w:b/>
+          <w:sz w:val="24"/>
+          <w:szCs w:val="24"/>
+          <w:lang w:val="en-US"/>
+        </w:rPr>
+        <w:t>User</w:t>
+      </w:r>
+      <w:r>
+        <w:rPr>
+          <w:sz w:val="24"/>
+          <w:szCs w:val="24"/>
+        </w:rPr>
+        <w:t xml:space="preserve"> съдържа данни</w:t>
+      </w:r>
+      <w:r>
+        <w:rPr>
+          <w:sz w:val="24"/>
+          <w:szCs w:val="24"/>
+        </w:rPr>
+        <w:t xml:space="preserve">те за потребителя, като те могат да се записват в базата от данни чрез </w:t>
+      </w:r>
+      <w:r>
+        <w:rPr>
+          <w:sz w:val="24"/>
+          <w:szCs w:val="24"/>
+        </w:rPr>
+        <w:t>метода</w:t>
+      </w:r>
+      <w:r>
+        <w:rPr>
+          <w:sz w:val="24"/>
+          <w:szCs w:val="24"/>
+        </w:rPr>
+        <w:t xml:space="preserve"> </w:t>
+      </w:r>
+      <w:r>
+        <w:rPr>
+          <w:b/>
+          <w:sz w:val="24"/>
+          <w:szCs w:val="24"/>
+          <w:lang w:val="en-US"/>
+        </w:rPr>
+        <w:t>insert(),</w:t>
+      </w:r>
+      <w:r>
+        <w:rPr>
+          <w:sz w:val="24"/>
+          <w:szCs w:val="24"/>
+        </w:rPr>
+        <w:t xml:space="preserve"> зареждат</w:t>
+      </w:r>
+      <w:r>
+        <w:rPr>
+          <w:sz w:val="24"/>
+          <w:szCs w:val="24"/>
+          <w:lang w:val="en-US"/>
+        </w:rPr>
+        <w:t xml:space="preserve"> </w:t>
+      </w:r>
+      <w:r>
+        <w:rPr>
+          <w:sz w:val="24"/>
+          <w:szCs w:val="24"/>
+        </w:rPr>
+        <w:t xml:space="preserve">чрез </w:t>
+      </w:r>
+      <w:r>
+        <w:rPr>
+          <w:b/>
+          <w:sz w:val="24"/>
+          <w:szCs w:val="24"/>
+          <w:lang w:val="en-US"/>
+        </w:rPr>
+        <w:t>load()</w:t>
+      </w:r>
+      <w:r>
+        <w:rPr>
+          <w:sz w:val="24"/>
+          <w:szCs w:val="24"/>
+          <w:lang w:val="en-US"/>
+        </w:rPr>
+        <w:t xml:space="preserve"> </w:t>
+      </w:r>
+      <w:r>
+        <w:rPr>
+          <w:sz w:val="24"/>
+          <w:szCs w:val="24"/>
+        </w:rPr>
+        <w:t>или</w:t>
+      </w:r>
+      <w:r>
+        <w:rPr>
+          <w:sz w:val="24"/>
+          <w:szCs w:val="24"/>
+          <w:lang w:val="en-US"/>
+        </w:rPr>
+        <w:t xml:space="preserve"> </w:t>
+      </w:r>
+      <w:proofErr w:type="spellStart"/>
+      <w:r>
+        <w:rPr>
+          <w:b/>
+          <w:sz w:val="24"/>
+          <w:szCs w:val="24"/>
+          <w:lang w:val="en-US"/>
+        </w:rPr>
+        <w:t>fetchAll</w:t>
+      </w:r>
+      <w:proofErr w:type="spellEnd"/>
+      <w:r>
+        <w:rPr>
+          <w:b/>
+          <w:sz w:val="24"/>
+          <w:szCs w:val="24"/>
+          <w:lang w:val="en-US"/>
+        </w:rPr>
+        <w:t>()</w:t>
+      </w:r>
+      <w:r>
+        <w:rPr>
+          <w:sz w:val="24"/>
+          <w:szCs w:val="24"/>
+        </w:rPr>
+        <w:t xml:space="preserve"> в зависимост дали искаме да заредим един или всички потребители.</w:t>
+      </w:r>
+    </w:p>
+    <w:p>
+      <w:pPr>
+        <w:rPr>
+          <w:b/>
+          <w:sz w:val="24"/>
+          <w:szCs w:val="24"/>
+          <w:lang w:val="en-US"/>
+        </w:rPr>
+      </w:pPr>
+      <w:r>
+        <w:rPr>
+          <w:sz w:val="24"/>
+          <w:szCs w:val="24"/>
+        </w:rPr>
+        <w:t xml:space="preserve">Класът </w:t>
+      </w:r>
+      <w:proofErr w:type="spellStart"/>
+      <w:r>
+        <w:rPr>
+          <w:b/>
+          <w:sz w:val="24"/>
+          <w:szCs w:val="24"/>
+          <w:lang w:val="en-US"/>
+        </w:rPr>
+        <w:t>DocumentInfo</w:t>
+      </w:r>
+      <w:proofErr w:type="spellEnd"/>
+      <w:r>
+        <w:rPr>
+          <w:b/>
+          <w:sz w:val="24"/>
+          <w:szCs w:val="24"/>
+        </w:rPr>
+        <w:t xml:space="preserve"> </w:t>
+      </w:r>
+      <w:r>
+        <w:rPr>
+          <w:sz w:val="24"/>
+          <w:szCs w:val="24"/>
+        </w:rPr>
+        <w:t xml:space="preserve">съдържа данните за документа, който потребителят е добавил. По подобен начин на </w:t>
+      </w:r>
+      <w:r>
+        <w:rPr>
+          <w:sz w:val="24"/>
+          <w:szCs w:val="24"/>
+          <w:lang w:val="en-US"/>
+        </w:rPr>
+        <w:t xml:space="preserve">User </w:t>
+      </w:r>
+      <w:r>
+        <w:rPr>
+          <w:sz w:val="24"/>
+          <w:szCs w:val="24"/>
+        </w:rPr>
+        <w:t xml:space="preserve">той може да бъде зареден от базата чрез метода </w:t>
+      </w:r>
+      <w:r>
+        <w:rPr>
+          <w:b/>
+          <w:sz w:val="24"/>
+          <w:szCs w:val="24"/>
+          <w:lang w:val="en-US"/>
+        </w:rPr>
+        <w:t>load()</w:t>
+      </w:r>
+      <w:r>
+        <w:rPr>
+          <w:sz w:val="24"/>
+          <w:szCs w:val="24"/>
+        </w:rPr>
+        <w:t xml:space="preserve">, добавен в нея чрез </w:t>
+      </w:r>
+      <w:r>
+        <w:rPr>
+          <w:b/>
+          <w:sz w:val="24"/>
+          <w:szCs w:val="24"/>
+          <w:lang w:val="en-US"/>
+        </w:rPr>
+        <w:t>insert</w:t>
+      </w:r>
+      <w:r>
+        <w:rPr>
+          <w:b/>
+          <w:sz w:val="24"/>
+          <w:szCs w:val="24"/>
+        </w:rPr>
+        <w:t>()</w:t>
+      </w:r>
+      <w:r>
+        <w:rPr>
+          <w:sz w:val="24"/>
+          <w:szCs w:val="24"/>
+        </w:rPr>
+        <w:t>. Освен това чрез методите</w:t>
+      </w:r>
+      <w:r>
+        <w:rPr>
+          <w:sz w:val="24"/>
+          <w:szCs w:val="24"/>
+          <w:lang w:val="en-US"/>
+        </w:rPr>
+        <w:t xml:space="preserve"> </w:t>
+      </w:r>
+      <w:proofErr w:type="spellStart"/>
+      <w:r>
+        <w:rPr>
+          <w:b/>
+          <w:sz w:val="24"/>
+          <w:szCs w:val="24"/>
+          <w:lang w:val="en-US"/>
+        </w:rPr>
+        <w:t>addRight</w:t>
+      </w:r>
+      <w:proofErr w:type="spellEnd"/>
+      <w:r>
+        <w:rPr>
+          <w:b/>
+          <w:sz w:val="24"/>
+          <w:szCs w:val="24"/>
+          <w:lang w:val="en-US"/>
+        </w:rPr>
+        <w:t>()</w:t>
+      </w:r>
+      <w:r>
+        <w:rPr>
+          <w:sz w:val="24"/>
+          <w:szCs w:val="24"/>
+          <w:lang w:val="en-US"/>
+        </w:rPr>
+        <w:t xml:space="preserve"> </w:t>
+      </w:r>
+      <w:r>
+        <w:rPr>
+          <w:sz w:val="24"/>
+          <w:szCs w:val="24"/>
+        </w:rPr>
+        <w:t xml:space="preserve">и </w:t>
+      </w:r>
+      <w:proofErr w:type="spellStart"/>
+      <w:r>
+        <w:rPr>
+          <w:b/>
+          <w:sz w:val="24"/>
+          <w:szCs w:val="24"/>
+          <w:lang w:val="en-US"/>
+        </w:rPr>
+        <w:t>removeRight</w:t>
+      </w:r>
+      <w:proofErr w:type="spellEnd"/>
+      <w:r>
+        <w:rPr>
+          <w:b/>
+          <w:sz w:val="24"/>
+          <w:szCs w:val="24"/>
+          <w:lang w:val="en-US"/>
+        </w:rPr>
+        <w:t>()</w:t>
+      </w:r>
+      <w:r>
+        <w:rPr>
+          <w:sz w:val="24"/>
+          <w:szCs w:val="24"/>
+        </w:rPr>
+        <w:t xml:space="preserve"> да се добавят и премахват права за достъп до документа на други потребители. Това е позволено само ако </w:t>
+      </w:r>
+      <w:proofErr w:type="spellStart"/>
+      <w:r>
+        <w:rPr>
+          <w:sz w:val="24"/>
+          <w:szCs w:val="24"/>
+        </w:rPr>
+        <w:t>потребитеят</w:t>
+      </w:r>
+      <w:proofErr w:type="spellEnd"/>
+      <w:r>
+        <w:rPr>
+          <w:sz w:val="24"/>
+          <w:szCs w:val="24"/>
+        </w:rPr>
+        <w:t xml:space="preserve">, който желае да изпълни съответните действия е собственик на документа. Тази проверка става чрез метода </w:t>
+      </w:r>
+      <w:proofErr w:type="spellStart"/>
+      <w:r>
+        <w:rPr>
+          <w:b/>
+          <w:sz w:val="24"/>
+          <w:szCs w:val="24"/>
+          <w:lang w:val="en-US"/>
+        </w:rPr>
+        <w:t>isOwner</w:t>
+      </w:r>
+      <w:proofErr w:type="spellEnd"/>
+      <w:r>
+        <w:rPr>
+          <w:b/>
+          <w:sz w:val="24"/>
+          <w:szCs w:val="24"/>
+          <w:lang w:val="en-US"/>
+        </w:rPr>
+        <w:t>().</w:t>
+      </w:r>
+    </w:p>
+    <w:p>
+      <w:pPr>
+        <w:rPr>
+          <w:sz w:val="24"/>
+          <w:szCs w:val="24"/>
+          <w:lang w:val="en-US"/>
+        </w:rPr>
+      </w:pPr>
+      <w:r>
+        <w:rPr>
+          <w:sz w:val="24"/>
+          <w:szCs w:val="24"/>
+        </w:rPr>
+        <w:t xml:space="preserve">Класът </w:t>
+      </w:r>
+      <w:r>
+        <w:rPr>
+          <w:b/>
+          <w:sz w:val="24"/>
+          <w:szCs w:val="24"/>
+          <w:lang w:val="en-US"/>
+        </w:rPr>
+        <w:t>Document</w:t>
+      </w:r>
+      <w:r>
+        <w:rPr>
+          <w:sz w:val="24"/>
+          <w:szCs w:val="24"/>
+        </w:rPr>
+        <w:t xml:space="preserve"> се състои от </w:t>
+      </w:r>
+      <w:proofErr w:type="spellStart"/>
+      <w:r>
+        <w:rPr>
+          <w:sz w:val="24"/>
+          <w:szCs w:val="24"/>
+          <w:lang w:val="en-US"/>
+        </w:rPr>
+        <w:t>DocumentInfo</w:t>
+      </w:r>
+      <w:proofErr w:type="spellEnd"/>
+      <w:r>
+        <w:rPr>
+          <w:sz w:val="24"/>
+          <w:szCs w:val="24"/>
+          <w:lang w:val="en-US"/>
+        </w:rPr>
+        <w:t xml:space="preserve"> </w:t>
+      </w:r>
+      <w:r>
+        <w:rPr>
+          <w:sz w:val="24"/>
+          <w:szCs w:val="24"/>
+        </w:rPr>
+        <w:t xml:space="preserve">и съдържанието на файла, който ще бъде добавен или редактиран. Методът на класа </w:t>
+      </w:r>
+      <w:proofErr w:type="spellStart"/>
+      <w:r>
+        <w:rPr>
+          <w:sz w:val="24"/>
+          <w:szCs w:val="24"/>
+          <w:lang w:val="en-US"/>
+        </w:rPr>
+        <w:t>loadDocument</w:t>
+      </w:r>
+      <w:proofErr w:type="spellEnd"/>
+      <w:r>
+        <w:rPr>
+          <w:sz w:val="24"/>
+          <w:szCs w:val="24"/>
+          <w:lang w:val="en-US"/>
+        </w:rPr>
+        <w:t>()</w:t>
+      </w:r>
+      <w:r>
+        <w:rPr>
+          <w:sz w:val="24"/>
+          <w:szCs w:val="24"/>
+        </w:rPr>
+        <w:t xml:space="preserve"> служи за извличане на съдържанието на документа, като това става чрез четене на файла, пътят, към който се намира в </w:t>
+      </w:r>
+      <w:proofErr w:type="spellStart"/>
+      <w:r>
+        <w:rPr>
+          <w:sz w:val="24"/>
+          <w:szCs w:val="24"/>
+          <w:lang w:val="en-US"/>
+        </w:rPr>
+        <w:t>DocumentInfo</w:t>
+      </w:r>
+      <w:proofErr w:type="spellEnd"/>
+      <w:r>
+        <w:rPr>
+          <w:sz w:val="24"/>
+          <w:szCs w:val="24"/>
+        </w:rPr>
+        <w:t xml:space="preserve">. </w:t>
+      </w:r>
+      <w:proofErr w:type="spellStart"/>
+      <w:proofErr w:type="gramStart"/>
+      <w:r>
+        <w:rPr>
+          <w:b/>
+          <w:sz w:val="24"/>
+          <w:szCs w:val="24"/>
+          <w:lang w:val="en-US"/>
+        </w:rPr>
+        <w:t>UpdateDocument</w:t>
+      </w:r>
+      <w:proofErr w:type="spellEnd"/>
+      <w:r>
+        <w:rPr>
+          <w:b/>
+          <w:sz w:val="24"/>
+          <w:szCs w:val="24"/>
+          <w:lang w:val="en-US"/>
+        </w:rPr>
+        <w:t>(</w:t>
+      </w:r>
+      <w:proofErr w:type="gramEnd"/>
+      <w:r>
+        <w:rPr>
+          <w:b/>
+          <w:sz w:val="24"/>
+          <w:szCs w:val="24"/>
+          <w:lang w:val="en-US"/>
+        </w:rPr>
+        <w:t>)</w:t>
+      </w:r>
+      <w:r>
+        <w:rPr>
+          <w:sz w:val="24"/>
+          <w:szCs w:val="24"/>
+          <w:lang w:val="en-US"/>
+        </w:rPr>
+        <w:t xml:space="preserve"> </w:t>
+      </w:r>
+      <w:r>
+        <w:rPr>
+          <w:sz w:val="24"/>
+          <w:szCs w:val="24"/>
+        </w:rPr>
+        <w:t>се използва при редактиране на вече създаден документ, като съдържанието му се презаписва и в базата от данни се обновяват часът на последна редакция и потребителското име на човека, който я е извършил. Целта на метода</w:t>
+      </w:r>
+      <w:r>
+        <w:rPr>
+          <w:sz w:val="24"/>
+          <w:szCs w:val="24"/>
+          <w:lang w:val="en-US"/>
+        </w:rPr>
+        <w:t xml:space="preserve"> </w:t>
+      </w:r>
+      <w:proofErr w:type="spellStart"/>
+      <w:r>
+        <w:rPr>
+          <w:b/>
+          <w:sz w:val="24"/>
+          <w:szCs w:val="24"/>
+          <w:lang w:val="en-US"/>
+        </w:rPr>
+        <w:t>writeFile</w:t>
+      </w:r>
+      <w:proofErr w:type="spellEnd"/>
+      <w:r>
+        <w:rPr>
+          <w:b/>
+          <w:sz w:val="24"/>
+          <w:szCs w:val="24"/>
+          <w:lang w:val="en-US"/>
+        </w:rPr>
+        <w:t>()</w:t>
+      </w:r>
+      <w:r>
+        <w:rPr>
+          <w:sz w:val="24"/>
+          <w:szCs w:val="24"/>
+        </w:rPr>
+        <w:t xml:space="preserve"> е да презапише съдържанието на документа.</w:t>
+      </w:r>
+    </w:p>
+    <w:p>
+      <w:pPr>
+        <w:spacing w:after="0"/>
+        <w:rPr>
+          <w:sz w:val="24"/>
+          <w:szCs w:val="24"/>
+        </w:rPr>
+      </w:pPr>
+      <w:r>
+        <w:rPr>
+          <w:sz w:val="24"/>
+          <w:szCs w:val="24"/>
+        </w:rPr>
+        <w:t>Структурата на базата от данни е следната:</w:t>
+      </w:r>
+    </w:p>
+    <w:p>
+      <w:pPr>
+        <w:rPr>
+          <w:sz w:val="24"/>
+          <w:szCs w:val="24"/>
+        </w:rPr>
+      </w:pPr>
+      <w:r>
+        <w:rPr>
+          <w:noProof/>
+        </w:rPr>
+        <w:drawing>
+          <wp:inline distT="0" distB="0" distL="0" distR="0" wp14:anchorId="649A5C13" wp14:editId="0269E47F">
+            <wp:extent cx="5557520" cy="1493444"/>
+            <wp:effectExtent l="0" t="0" r="5080" b="0"/>
+            <wp:docPr id="10" name="Picture 10"/>
+            <wp:cNvGraphicFramePr>
+              <a:graphicFrameLocks xmlns:a="http://schemas.openxmlformats.org/drawingml/2006/main" noChangeAspect="1"/>
+            </wp:cNvGraphicFramePr>
+            <a:graphic xmlns:a="http://schemas.openxmlformats.org/drawingml/2006/main">
+              <a:graphicData uri="http://schemas.openxmlformats.org/drawingml/2006/picture">
+                <pic:pic xmlns:pic="http://schemas.openxmlformats.org/drawingml/2006/picture">
+                  <pic:nvPicPr>
+                    <pic:cNvPr id="1" name=""/>
+                    <pic:cNvPicPr/>
+                  </pic:nvPicPr>
+                  <pic:blipFill rotWithShape="1">
+                    <a:blip r:embed="rId18"/>
+                    <a:srcRect l="27249" t="55850" r="2116" b="10405"/>
+                    <a:stretch/>
+                  </pic:blipFill>
+                  <pic:spPr bwMode="auto">
+                    <a:xfrm>
+                      <a:off x="0" y="0"/>
+                      <a:ext cx="5573205" cy="1497659"/>
+                    </a:xfrm>
+                    <a:prstGeom prst="rect">
+                      <a:avLst/>
+                    </a:prstGeom>
+                    <a:ln>
+                      <a:noFill/>
+                    </a:ln>
+                    <a:extLst>
+                      <a:ext uri="{53640926-AAD7-44D8-BBD7-CCE9431645EC}">
+                        <a14:shadowObscured xmlns:a14="http://schemas.microsoft.com/office/drawing/2010/main"/>
+                      </a:ext>
+                    </a:extLst>
+                  </pic:spPr>
+                </pic:pic>
+              </a:graphicData>
+            </a:graphic>
+          </wp:inline>
+        </w:drawing>
       </w:r>
     </w:p>
     <w:p>
@@ -3370,6 +4558,13 @@
         </w:rPr>
         <w:t>функционалностите на системата могат да се използват единствено след регистрация</w:t>
       </w:r>
+      <w:r>
+        <w:rPr>
+          <w:sz w:val="24"/>
+          <w:szCs w:val="24"/>
+        </w:rPr>
+        <w:t>;</w:t>
+      </w:r>
     </w:p>
     <w:p>
       <w:pPr>
@@ -3436,6 +4631,13 @@
         </w:rPr>
         <w:t xml:space="preserve"> файлове</w:t>
       </w:r>
+      <w:r>
+        <w:rPr>
+          <w:sz w:val="24"/>
+          <w:szCs w:val="24"/>
+        </w:rPr>
+        <w:t>;</w:t>
+      </w:r>
     </w:p>
     <w:p>
       <w:pPr>
@@ -3454,24 +4656,15 @@
           <w:sz w:val="24"/>
           <w:szCs w:val="24"/>
         </w:rPr>
+        <w:lastRenderedPageBreak/>
         <w:t>възможностите за редактиране са удебелен, наклонен и подчертан текст, форматиране на линк, заглавия, цитат и код, добавяне на табулация и изображение</w:t>
       </w:r>
-    </w:p>
-    <w:p>
-      <w:pPr>
-        <w:rPr>
-          <w:b/>
-          <w:sz w:val="24"/>
-          <w:szCs w:val="24"/>
-        </w:rPr>
-      </w:pPr>
-      <w:r>
-        <w:rPr>
-          <w:b/>
-          <w:sz w:val="24"/>
-          <w:szCs w:val="24"/>
-        </w:rPr>
-        <w:t>Възможности за бъдещо разширение:</w:t>
+      <w:r>
+        <w:rPr>
+          <w:sz w:val="24"/>
+          <w:szCs w:val="24"/>
+        </w:rPr>
+        <w:t>;</w:t>
       </w:r>
     </w:p>
     <w:p>
@@ -3491,7 +4684,7 @@
           <w:sz w:val="24"/>
           <w:szCs w:val="24"/>
         </w:rPr>
-        <w:t>възможност за групово редактиране и на други типове файлове</w:t>
+        <w:t>споделеният документ може да бъде изтрит само от собственика му;</w:t>
       </w:r>
     </w:p>
     <w:p>
@@ -3511,8 +4704,119 @@
           <w:sz w:val="24"/>
           <w:szCs w:val="24"/>
         </w:rPr>
+        <w:t>за споделяне на документ потребителят трябва задължително да знае потребителското име на човека, с когото иска да го сподели.</w:t>
+      </w:r>
+    </w:p>
+    <w:p>
+      <w:pPr>
+        <w:rPr>
+          <w:b/>
+          <w:sz w:val="24"/>
+          <w:szCs w:val="24"/>
+        </w:rPr>
+      </w:pPr>
+      <w:r>
+        <w:rPr>
+          <w:b/>
+          <w:sz w:val="24"/>
+          <w:szCs w:val="24"/>
+        </w:rPr>
+        <w:t>Възможности за бъдещо разширение:</w:t>
+      </w:r>
+    </w:p>
+    <w:p>
+      <w:pPr>
+        <w:pStyle w:val="ListParagraph"/>
+        <w:numPr>
+          <w:ilvl w:val="0"/>
+          <w:numId w:val="11"/>
+        </w:numPr>
+        <w:rPr>
+          <w:sz w:val="24"/>
+          <w:szCs w:val="24"/>
+        </w:rPr>
+      </w:pPr>
+      <w:r>
+        <w:rPr>
+          <w:sz w:val="24"/>
+          <w:szCs w:val="24"/>
+        </w:rPr>
+        <w:t>възможност за групово редактиране и на други типове файлове</w:t>
+      </w:r>
+      <w:r>
+        <w:rPr>
+          <w:sz w:val="24"/>
+          <w:szCs w:val="24"/>
+        </w:rPr>
+        <w:t>;</w:t>
+      </w:r>
+    </w:p>
+    <w:p>
+      <w:pPr>
+        <w:pStyle w:val="ListParagraph"/>
+        <w:numPr>
+          <w:ilvl w:val="0"/>
+          <w:numId w:val="11"/>
+        </w:numPr>
+        <w:rPr>
+          <w:sz w:val="24"/>
+          <w:szCs w:val="24"/>
+        </w:rPr>
+      </w:pPr>
+      <w:r>
+        <w:rPr>
+          <w:sz w:val="24"/>
+          <w:szCs w:val="24"/>
+        </w:rPr>
         <w:t>добавяне на още възможности за форматиране</w:t>
       </w:r>
+      <w:r>
+        <w:rPr>
+          <w:sz w:val="24"/>
+          <w:szCs w:val="24"/>
+        </w:rPr>
+        <w:t>;</w:t>
+      </w:r>
+    </w:p>
+    <w:p>
+      <w:pPr>
+        <w:pStyle w:val="ListParagraph"/>
+        <w:numPr>
+          <w:ilvl w:val="0"/>
+          <w:numId w:val="11"/>
+        </w:numPr>
+        <w:rPr>
+          <w:sz w:val="24"/>
+          <w:szCs w:val="24"/>
+        </w:rPr>
+      </w:pPr>
+      <w:r>
+        <w:rPr>
+          <w:sz w:val="24"/>
+          <w:szCs w:val="24"/>
+        </w:rPr>
+        <w:t>създаване на групов проект, в който се съхраняват множество данни;</w:t>
+      </w:r>
+    </w:p>
+    <w:p>
+      <w:pPr>
+        <w:pStyle w:val="ListParagraph"/>
+        <w:numPr>
+          <w:ilvl w:val="0"/>
+          <w:numId w:val="11"/>
+        </w:numPr>
+        <w:rPr>
+          <w:sz w:val="24"/>
+          <w:szCs w:val="24"/>
+        </w:rPr>
+      </w:pPr>
+      <w:r>
+        <w:rPr>
+          <w:sz w:val="24"/>
+          <w:szCs w:val="24"/>
+        </w:rPr>
+        <w:t>възможност за добавяне на индивидуални задачи на потребителите, участващи в проект.</w:t>
+      </w:r>
     </w:p>
     <w:p>
       <w:pPr>
@@ -3541,10 +4845,64 @@
         <w:rPr>
           <w:sz w:val="24"/>
           <w:szCs w:val="24"/>
-          <w:highlight w:val="yellow"/>
-        </w:rPr>
-        <w:t>...</w:t>
-      </w:r>
+        </w:rPr>
+        <w:t xml:space="preserve">Научихме как се прилага </w:t>
+      </w:r>
+      <w:r>
+        <w:rPr>
+          <w:sz w:val="24"/>
+          <w:szCs w:val="24"/>
+          <w:lang w:val="en-US"/>
+        </w:rPr>
+        <w:t xml:space="preserve">MVC </w:t>
+      </w:r>
+      <w:r>
+        <w:rPr>
+          <w:sz w:val="24"/>
+          <w:szCs w:val="24"/>
+        </w:rPr>
+        <w:t xml:space="preserve">архитектурата и как трябва да бъдат разпределени файловете между различните й слоеве. Също така как работят уеб </w:t>
+      </w:r>
+      <w:proofErr w:type="spellStart"/>
+      <w:r>
+        <w:rPr>
+          <w:sz w:val="24"/>
+          <w:szCs w:val="24"/>
+        </w:rPr>
+        <w:t>сокетите</w:t>
+      </w:r>
+      <w:proofErr w:type="spellEnd"/>
+      <w:r>
+        <w:rPr>
+          <w:sz w:val="24"/>
+          <w:szCs w:val="24"/>
+        </w:rPr>
+        <w:t xml:space="preserve"> и приложението им при групово редактиране на файлове. По-важното обаче е знанието за прилагане на ООП с </w:t>
+      </w:r>
+      <w:r>
+        <w:rPr>
+          <w:sz w:val="24"/>
+          <w:szCs w:val="24"/>
+          <w:lang w:val="en-US"/>
+        </w:rPr>
+        <w:t xml:space="preserve">PHP. </w:t>
+      </w:r>
+      <w:r>
+        <w:rPr>
+          <w:sz w:val="24"/>
+          <w:szCs w:val="24"/>
+        </w:rPr>
+        <w:t xml:space="preserve"> </w:t>
+      </w:r>
+      <w:r>
+        <w:rPr>
+          <w:sz w:val="24"/>
+          <w:szCs w:val="24"/>
+        </w:rPr>
+        <w:t>Нови знания са и начините за конфигуриране на сървъра.</w:t>
+      </w:r>
+      <w:bookmarkStart w:id="0" w:name="_GoBack"/>
+      <w:bookmarkEnd w:id="0"/>
     </w:p>
     <w:p>
       <w:pPr>
@@ -3559,7 +4917,6 @@
           <w:sz w:val="24"/>
           <w:szCs w:val="24"/>
         </w:rPr>
-        <w:lastRenderedPageBreak/>
         <w:t>11. Използвани източници</w:t>
       </w:r>
     </w:p>
@@ -3571,7 +4928,7 @@
           <w:numId w:val="8"/>
         </w:numPr>
       </w:pPr>
-      <w:hyperlink r:id="rId16" w:history="1">
+      <w:hyperlink r:id="rId19" w:history="1">
         <w:r>
           <w:rPr>
             <w:rStyle w:val="Hyperlink"/>
@@ -3588,12 +4945,24 @@
           <w:numId w:val="8"/>
         </w:numPr>
       </w:pPr>
-      <w:hyperlink r:id="rId17" w:history="1">
+      <w:hyperlink r:id="rId20" w:history="1">
         <w:r>
           <w:rPr>
             <w:rStyle w:val="Hyperlink"/>
           </w:rPr>
-          <w:t>http://socketo.me/docs</w:t>
+          <w:t>http://socketo.m</w:t>
+        </w:r>
+        <w:r>
+          <w:rPr>
+            <w:rStyle w:val="Hyperlink"/>
+          </w:rPr>
+          <w:t>e</w:t>
+        </w:r>
+        <w:r>
+          <w:rPr>
+            <w:rStyle w:val="Hyperlink"/>
+          </w:rPr>
+          <w:t>/docs</w:t>
         </w:r>
       </w:hyperlink>
     </w:p>
@@ -3866,14 +5235,12 @@
         </w:rPr>
         <w:t xml:space="preserve"> .</w:t>
       </w:r>
-      <w:proofErr w:type="spellStart"/>
       <w:r>
         <w:rPr>
           <w:lang w:val="en-US" w:bidi="he-IL"/>
         </w:rPr>
         <w:t>docx</w:t>
       </w:r>
-      <w:proofErr w:type="spellEnd"/>
       <w:r>
         <w:rPr>
           <w:lang w:bidi="he-IL"/>
@@ -3910,14 +5277,12 @@
         </w:rPr>
         <w:t xml:space="preserve">освен </w:t>
       </w:r>
-      <w:proofErr w:type="spellStart"/>
       <w:r>
         <w:rPr>
           <w:lang w:val="en-US" w:bidi="he-IL"/>
         </w:rPr>
         <w:t>docx</w:t>
       </w:r>
-      <w:proofErr w:type="spellEnd"/>
       <w:r>
         <w:rPr>
           <w:lang w:val="ru-RU" w:bidi="he-IL"/>
@@ -3986,6 +5351,7 @@
         <w:rPr>
           <w:lang w:bidi="he-IL"/>
         </w:rPr>
+        <w:lastRenderedPageBreak/>
         <w:t>2.2. За документация на проекта ползвайте шаблона (ще гледам да го кача скоро); Задължително потребителска документация (а.к.а. userguide) - няколко скрийншота с кратко разяснение; условие на проекта (т.е. какво сте разтълкували сме се разбрали да правите - то може и да се различава от описанието дадено в гугъл докс-а към момента); както и инструкции за инсталиране; за защитата - ще дам няколко дати през сесията/преди сесията + официалните дати, за който не успее да мине преди това; за защитата - кода, документацията/необходими библиотеки/среди, инсталации - за инсталирането се предават на DVD (ако има още такова нещо като CD-може и на CD). Може по изключение да сложа И форма за качване само на документацията и програмен код и в мудъл, НО идеята е, че ако няма интернет (да речем е паднал мудъла, спрял е тока и т.н. - само по съдържанието на диска, който сте предали да може да се инсталира и подкара проекта); Също така разпечатвате първа страница от проекта (с името ви и заданието), 1 страница от userguide-а и последната страница, където пише предал/приел (там пише вашите и моите имена), т.е. не е необходимо да печатите цялата документация - така или иначе ще я има в електронен формат; За хората, които не ползват MS Office - ще помоля освен изходният документ в docx/rtf, да качат нещата и е pdf формат, т.к. често такъв тип документация се размества и не се чете. В кода сложете и MySql sql скрипт със създаване на на таблицата и скриптове, задаващи примерни данни (т.е. може да изтестваме приложението дали работи без данни, и ако за да се види пълната прелест на проекта е нуждно да се вкарат предварително данни - sql и/или снимки/звуци и т.н. м</w:t>
       </w:r>
       <w:r>
@@ -4020,7 +5386,6 @@
         <w:rPr>
           <w:lang w:bidi="he-IL"/>
         </w:rPr>
-        <w:lastRenderedPageBreak/>
         <w:t>Вижте и инструкциите към 6 издание – които не противоречат с инструкциите за настоящото издание – са валидни и сега.</w:t>
       </w:r>
     </w:p>
@@ -4222,6 +5587,7 @@
         <w:rPr>
           <w:lang w:bidi="he-IL"/>
         </w:rPr>
+        <w:lastRenderedPageBreak/>
         <w:t>- Разширяемост - лестно да може да се разширява функционалността на различните слоеве;</w:t>
       </w:r>
     </w:p>
@@ -4508,7 +5874,6 @@
           <w:color w:val="00B050"/>
           <w:lang w:bidi="he-IL"/>
         </w:rPr>
-        <w:lastRenderedPageBreak/>
         <w:t>//or config.ini -&gt; със същите настройки;</w:t>
       </w:r>
     </w:p>
@@ -4704,7 +6069,7 @@
       <w:r>
         <w:t>“</w:t>
       </w:r>
-      <w:hyperlink r:id="rId18" w:history="1">
+      <w:hyperlink r:id="rId21" w:history="1">
         <w:r>
           <w:rPr>
             <w:rStyle w:val="Hyperlink"/>
@@ -4885,6 +6250,7 @@
           <w:iCs/>
           <w:lang w:bidi="he-IL"/>
         </w:rPr>
+        <w:lastRenderedPageBreak/>
         <w:t>}</w:t>
       </w:r>
     </w:p>
@@ -5018,8 +6384,121 @@
 </file>
 
 <file path=word/numbering.xml><?xml version="1.0" encoding="utf-8"?>
-<w:numbering xmlns:wpc="http://schemas.microsoft.com/office/word/2010/wordprocessingCanvas" xmlns:cx="http://schemas.microsoft.com/office/drawing/2014/chartex" xmlns:cx1="http://schemas.microsoft.com/office/drawing/2015/9/8/chartex" xmlns:mc="http://schemas.openxmlformats.org/markup-compatibility/2006" xmlns:o="urn:schemas-microsoft-com:office:office" xmlns:r="http://schemas.openxmlformats.org/officeDocument/2006/relationships" xmlns:m="http://schemas.openxmlformats.org/officeDocument/2006/math" xmlns:v="urn:schemas-microsoft-com:vml" xmlns:wp14="http://schemas.microsoft.com/office/word/2010/wordprocessingDrawing" xmlns:wp="http://schemas.openxmlformats.org/drawingml/2006/wordprocessingDrawing" xmlns:w10="urn:schemas-microsoft-com:office:word" xmlns:w="http://schemas.openxmlformats.org/wordprocessingml/2006/main" xmlns:w14="http://schemas.microsoft.com/office/word/2010/wordml" xmlns:w15="http://schemas.microsoft.com/office/word/2012/wordml" xmlns:w16se="http://schemas.microsoft.com/office/word/2015/wordml/symex" xmlns:wpg="http://schemas.microsoft.com/office/word/2010/wordprocessingGroup" xmlns:wpi="http://schemas.microsoft.com/office/word/2010/wordprocessingInk" xmlns:wne="http://schemas.microsoft.com/office/word/2006/wordml" xmlns:wps="http://schemas.microsoft.com/office/word/2010/wordprocessingShape" mc:Ignorable="w14 w15 w16se wp14">
+<w:numbering xmlns:wpc="http://schemas.microsoft.com/office/word/2010/wordprocessingCanvas" xmlns:cx="http://schemas.microsoft.com/office/drawing/2014/chartex" xmlns:cx1="http://schemas.microsoft.com/office/drawing/2015/9/8/chartex" xmlns:cx2="http://schemas.microsoft.com/office/drawing/2015/10/21/chartex" xmlns:cx3="http://schemas.microsoft.com/office/drawing/2016/5/9/chartex" xmlns:cx4="http://schemas.microsoft.com/office/drawing/2016/5/10/chartex" xmlns:cx5="http://schemas.microsoft.com/office/drawing/2016/5/11/chartex" xmlns:cx6="http://schemas.microsoft.com/office/drawing/2016/5/12/chartex" xmlns:cx7="http://schemas.microsoft.com/office/drawing/2016/5/13/chartex" xmlns:cx8="http://schemas.microsoft.com/office/drawing/2016/5/14/chartex" xmlns:mc="http://schemas.openxmlformats.org/markup-compatibility/2006" xmlns:aink="http://schemas.microsoft.com/office/drawing/2016/ink" xmlns:am3d="http://schemas.microsoft.com/office/drawing/2017/model3d" xmlns:o="urn:schemas-microsoft-com:office:office" xmlns:r="http://schemas.openxmlformats.org/officeDocument/2006/relationships" xmlns:m="http://schemas.openxmlformats.org/officeDocument/2006/math" xmlns:v="urn:schemas-microsoft-com:vml" xmlns:wp14="http://schemas.microsoft.com/office/word/2010/wordprocessingDrawing" xmlns:wp="http://schemas.openxmlformats.org/drawingml/2006/wordprocessingDrawing" xmlns:w10="urn:schemas-microsoft-com:office:word" xmlns:w="http://schemas.openxmlformats.org/wordprocessingml/2006/main" xmlns:w14="http://schemas.microsoft.com/office/word/2010/wordml" xmlns:w15="http://schemas.microsoft.com/office/word/2012/wordml" xmlns:w16cid="http://schemas.microsoft.com/office/word/2016/wordml/cid" xmlns:w16se="http://schemas.microsoft.com/office/word/2015/wordml/symex" xmlns:wpg="http://schemas.microsoft.com/office/word/2010/wordprocessingGroup" xmlns:wpi="http://schemas.microsoft.com/office/word/2010/wordprocessingInk" xmlns:wne="http://schemas.microsoft.com/office/word/2006/wordml" xmlns:wps="http://schemas.microsoft.com/office/word/2010/wordprocessingShape" mc:Ignorable="w14 w15 w16se w16cid wp14">
   <w:abstractNum w:abstractNumId="0" w15:restartNumberingAfterBreak="0">
+    <w:nsid w:val="08886CCE"/>
+    <w:multiLevelType w:val="hybridMultilevel"/>
+    <w:tmpl w:val="14C2AB58"/>
+    <w:lvl w:ilvl="0" w:tplc="04090001">
+      <w:start w:val="1"/>
+      <w:numFmt w:val="bullet"/>
+      <w:lvlText w:val=""/>
+      <w:lvlJc w:val="left"/>
+      <w:pPr>
+        <w:ind w:left="720" w:hanging="360"/>
+      </w:pPr>
+      <w:rPr>
+        <w:rFonts w:ascii="Symbol" w:hAnsi="Symbol" w:hint="default"/>
+      </w:rPr>
+    </w:lvl>
+    <w:lvl w:ilvl="1" w:tplc="04090003" w:tentative="1">
+      <w:start w:val="1"/>
+      <w:numFmt w:val="bullet"/>
+      <w:lvlText w:val="o"/>
+      <w:lvlJc w:val="left"/>
+      <w:pPr>
+        <w:ind w:left="1440" w:hanging="360"/>
+      </w:pPr>
+      <w:rPr>
+        <w:rFonts w:ascii="Courier New" w:hAnsi="Courier New" w:cs="Courier New" w:hint="default"/>
+      </w:rPr>
+    </w:lvl>
+    <w:lvl w:ilvl="2" w:tplc="04090005" w:tentative="1">
+      <w:start w:val="1"/>
+      <w:numFmt w:val="bullet"/>
+      <w:lvlText w:val=""/>
+      <w:lvlJc w:val="left"/>
+      <w:pPr>
+        <w:ind w:left="2160" w:hanging="360"/>
+      </w:pPr>
+      <w:rPr>
+        <w:rFonts w:ascii="Wingdings" w:hAnsi="Wingdings" w:hint="default"/>
+      </w:rPr>
+    </w:lvl>
+    <w:lvl w:ilvl="3" w:tplc="04090001" w:tentative="1">
+      <w:start w:val="1"/>
+      <w:numFmt w:val="bullet"/>
+      <w:lvlText w:val=""/>
+      <w:lvlJc w:val="left"/>
+      <w:pPr>
+        <w:ind w:left="2880" w:hanging="360"/>
+      </w:pPr>
+      <w:rPr>
+        <w:rFonts w:ascii="Symbol" w:hAnsi="Symbol" w:hint="default"/>
+      </w:rPr>
+    </w:lvl>
+    <w:lvl w:ilvl="4" w:tplc="04090003" w:tentative="1">
+      <w:start w:val="1"/>
+      <w:numFmt w:val="bullet"/>
+      <w:lvlText w:val="o"/>
+      <w:lvlJc w:val="left"/>
+      <w:pPr>
+        <w:ind w:left="3600" w:hanging="360"/>
+      </w:pPr>
+      <w:rPr>
+        <w:rFonts w:ascii="Courier New" w:hAnsi="Courier New" w:cs="Courier New" w:hint="default"/>
+      </w:rPr>
+    </w:lvl>
+    <w:lvl w:ilvl="5" w:tplc="04090005" w:tentative="1">
+      <w:start w:val="1"/>
+      <w:numFmt w:val="bullet"/>
+      <w:lvlText w:val=""/>
+      <w:lvlJc w:val="left"/>
+      <w:pPr>
+        <w:ind w:left="4320" w:hanging="360"/>
+      </w:pPr>
+      <w:rPr>
+        <w:rFonts w:ascii="Wingdings" w:hAnsi="Wingdings" w:hint="default"/>
+      </w:rPr>
+    </w:lvl>
+    <w:lvl w:ilvl="6" w:tplc="04090001" w:tentative="1">
+      <w:start w:val="1"/>
+      <w:numFmt w:val="bullet"/>
+      <w:lvlText w:val=""/>
+      <w:lvlJc w:val="left"/>
+      <w:pPr>
+        <w:ind w:left="5040" w:hanging="360"/>
+      </w:pPr>
+      <w:rPr>
+        <w:rFonts w:ascii="Symbol" w:hAnsi="Symbol" w:hint="default"/>
+      </w:rPr>
+    </w:lvl>
+    <w:lvl w:ilvl="7" w:tplc="04090003" w:tentative="1">
+      <w:start w:val="1"/>
+      <w:numFmt w:val="bullet"/>
+      <w:lvlText w:val="o"/>
+      <w:lvlJc w:val="left"/>
+      <w:pPr>
+        <w:ind w:left="5760" w:hanging="360"/>
+      </w:pPr>
+      <w:rPr>
+        <w:rFonts w:ascii="Courier New" w:hAnsi="Courier New" w:cs="Courier New" w:hint="default"/>
+      </w:rPr>
+    </w:lvl>
+    <w:lvl w:ilvl="8" w:tplc="04090005" w:tentative="1">
+      <w:start w:val="1"/>
+      <w:numFmt w:val="bullet"/>
+      <w:lvlText w:val=""/>
+      <w:lvlJc w:val="left"/>
+      <w:pPr>
+        <w:ind w:left="6480" w:hanging="360"/>
+      </w:pPr>
+      <w:rPr>
+        <w:rFonts w:ascii="Wingdings" w:hAnsi="Wingdings" w:hint="default"/>
+      </w:rPr>
+    </w:lvl>
+  </w:abstractNum>
+  <w:abstractNum w:abstractNumId="1" w15:restartNumberingAfterBreak="0">
     <w:nsid w:val="0F9F74F6"/>
     <w:multiLevelType w:val="hybridMultilevel"/>
     <w:tmpl w:val="83B2BAF4"/>
@@ -5132,7 +6611,7 @@
       </w:rPr>
     </w:lvl>
   </w:abstractNum>
-  <w:abstractNum w:abstractNumId="1" w15:restartNumberingAfterBreak="0">
+  <w:abstractNum w:abstractNumId="2" w15:restartNumberingAfterBreak="0">
     <w:nsid w:val="180B0B7A"/>
     <w:multiLevelType w:val="hybridMultilevel"/>
     <w:tmpl w:val="EBBE89FC"/>
@@ -5218,7 +6697,120 @@
       </w:pPr>
     </w:lvl>
   </w:abstractNum>
-  <w:abstractNum w:abstractNumId="2" w15:restartNumberingAfterBreak="0">
+  <w:abstractNum w:abstractNumId="3" w15:restartNumberingAfterBreak="0">
+    <w:nsid w:val="21C660AE"/>
+    <w:multiLevelType w:val="hybridMultilevel"/>
+    <w:tmpl w:val="7430C550"/>
+    <w:lvl w:ilvl="0" w:tplc="04090001">
+      <w:start w:val="1"/>
+      <w:numFmt w:val="bullet"/>
+      <w:lvlText w:val=""/>
+      <w:lvlJc w:val="left"/>
+      <w:pPr>
+        <w:ind w:left="720" w:hanging="360"/>
+      </w:pPr>
+      <w:rPr>
+        <w:rFonts w:ascii="Symbol" w:hAnsi="Symbol" w:hint="default"/>
+      </w:rPr>
+    </w:lvl>
+    <w:lvl w:ilvl="1" w:tplc="04090003" w:tentative="1">
+      <w:start w:val="1"/>
+      <w:numFmt w:val="bullet"/>
+      <w:lvlText w:val="o"/>
+      <w:lvlJc w:val="left"/>
+      <w:pPr>
+        <w:ind w:left="1440" w:hanging="360"/>
+      </w:pPr>
+      <w:rPr>
+        <w:rFonts w:ascii="Courier New" w:hAnsi="Courier New" w:cs="Courier New" w:hint="default"/>
+      </w:rPr>
+    </w:lvl>
+    <w:lvl w:ilvl="2" w:tplc="04090005" w:tentative="1">
+      <w:start w:val="1"/>
+      <w:numFmt w:val="bullet"/>
+      <w:lvlText w:val=""/>
+      <w:lvlJc w:val="left"/>
+      <w:pPr>
+        <w:ind w:left="2160" w:hanging="360"/>
+      </w:pPr>
+      <w:rPr>
+        <w:rFonts w:ascii="Wingdings" w:hAnsi="Wingdings" w:hint="default"/>
+      </w:rPr>
+    </w:lvl>
+    <w:lvl w:ilvl="3" w:tplc="04090001" w:tentative="1">
+      <w:start w:val="1"/>
+      <w:numFmt w:val="bullet"/>
+      <w:lvlText w:val=""/>
+      <w:lvlJc w:val="left"/>
+      <w:pPr>
+        <w:ind w:left="2880" w:hanging="360"/>
+      </w:pPr>
+      <w:rPr>
+        <w:rFonts w:ascii="Symbol" w:hAnsi="Symbol" w:hint="default"/>
+      </w:rPr>
+    </w:lvl>
+    <w:lvl w:ilvl="4" w:tplc="04090003" w:tentative="1">
+      <w:start w:val="1"/>
+      <w:numFmt w:val="bullet"/>
+      <w:lvlText w:val="o"/>
+      <w:lvlJc w:val="left"/>
+      <w:pPr>
+        <w:ind w:left="3600" w:hanging="360"/>
+      </w:pPr>
+      <w:rPr>
+        <w:rFonts w:ascii="Courier New" w:hAnsi="Courier New" w:cs="Courier New" w:hint="default"/>
+      </w:rPr>
+    </w:lvl>
+    <w:lvl w:ilvl="5" w:tplc="04090005" w:tentative="1">
+      <w:start w:val="1"/>
+      <w:numFmt w:val="bullet"/>
+      <w:lvlText w:val=""/>
+      <w:lvlJc w:val="left"/>
+      <w:pPr>
+        <w:ind w:left="4320" w:hanging="360"/>
+      </w:pPr>
+      <w:rPr>
+        <w:rFonts w:ascii="Wingdings" w:hAnsi="Wingdings" w:hint="default"/>
+      </w:rPr>
+    </w:lvl>
+    <w:lvl w:ilvl="6" w:tplc="04090001" w:tentative="1">
+      <w:start w:val="1"/>
+      <w:numFmt w:val="bullet"/>
+      <w:lvlText w:val=""/>
+      <w:lvlJc w:val="left"/>
+      <w:pPr>
+        <w:ind w:left="5040" w:hanging="360"/>
+      </w:pPr>
+      <w:rPr>
+        <w:rFonts w:ascii="Symbol" w:hAnsi="Symbol" w:hint="default"/>
+      </w:rPr>
+    </w:lvl>
+    <w:lvl w:ilvl="7" w:tplc="04090003" w:tentative="1">
+      <w:start w:val="1"/>
+      <w:numFmt w:val="bullet"/>
+      <w:lvlText w:val="o"/>
+      <w:lvlJc w:val="left"/>
+      <w:pPr>
+        <w:ind w:left="5760" w:hanging="360"/>
+      </w:pPr>
+      <w:rPr>
+        <w:rFonts w:ascii="Courier New" w:hAnsi="Courier New" w:cs="Courier New" w:hint="default"/>
+      </w:rPr>
+    </w:lvl>
+    <w:lvl w:ilvl="8" w:tplc="04090005" w:tentative="1">
+      <w:start w:val="1"/>
+      <w:numFmt w:val="bullet"/>
+      <w:lvlText w:val=""/>
+      <w:lvlJc w:val="left"/>
+      <w:pPr>
+        <w:ind w:left="6480" w:hanging="360"/>
+      </w:pPr>
+      <w:rPr>
+        <w:rFonts w:ascii="Wingdings" w:hAnsi="Wingdings" w:hint="default"/>
+      </w:rPr>
+    </w:lvl>
+  </w:abstractNum>
+  <w:abstractNum w:abstractNumId="4" w15:restartNumberingAfterBreak="0">
     <w:nsid w:val="2CF56644"/>
     <w:multiLevelType w:val="hybridMultilevel"/>
     <w:tmpl w:val="43EAE156"/>
@@ -5332,7 +6924,7 @@
       </w:rPr>
     </w:lvl>
   </w:abstractNum>
-  <w:abstractNum w:abstractNumId="3" w15:restartNumberingAfterBreak="0">
+  <w:abstractNum w:abstractNumId="5" w15:restartNumberingAfterBreak="0">
     <w:nsid w:val="2E57044E"/>
     <w:multiLevelType w:val="hybridMultilevel"/>
     <w:tmpl w:val="853A90D2"/>
@@ -5445,7 +7037,7 @@
       </w:rPr>
     </w:lvl>
   </w:abstractNum>
-  <w:abstractNum w:abstractNumId="4" w15:restartNumberingAfterBreak="0">
+  <w:abstractNum w:abstractNumId="6" w15:restartNumberingAfterBreak="0">
     <w:nsid w:val="37CD74C6"/>
     <w:multiLevelType w:val="multilevel"/>
     <w:tmpl w:val="5B706716"/>
@@ -5558,7 +7150,7 @@
       </w:pPr>
     </w:lvl>
   </w:abstractNum>
-  <w:abstractNum w:abstractNumId="5" w15:restartNumberingAfterBreak="0">
+  <w:abstractNum w:abstractNumId="7" w15:restartNumberingAfterBreak="0">
     <w:nsid w:val="4D6F6379"/>
     <w:multiLevelType w:val="hybridMultilevel"/>
     <w:tmpl w:val="C5F00BB4"/>
@@ -5671,7 +7263,7 @@
       </w:rPr>
     </w:lvl>
   </w:abstractNum>
-  <w:abstractNum w:abstractNumId="6" w15:restartNumberingAfterBreak="0">
+  <w:abstractNum w:abstractNumId="8" w15:restartNumberingAfterBreak="0">
     <w:nsid w:val="621D3478"/>
     <w:multiLevelType w:val="hybridMultilevel"/>
     <w:tmpl w:val="287CA07C"/>
@@ -5784,7 +7376,7 @@
       </w:rPr>
     </w:lvl>
   </w:abstractNum>
-  <w:abstractNum w:abstractNumId="7" w15:restartNumberingAfterBreak="0">
+  <w:abstractNum w:abstractNumId="9" w15:restartNumberingAfterBreak="0">
     <w:nsid w:val="65C761BB"/>
     <w:multiLevelType w:val="hybridMultilevel"/>
     <w:tmpl w:val="1AB624CA"/>
@@ -5897,7 +7489,7 @@
       </w:rPr>
     </w:lvl>
   </w:abstractNum>
-  <w:abstractNum w:abstractNumId="8" w15:restartNumberingAfterBreak="0">
+  <w:abstractNum w:abstractNumId="10" w15:restartNumberingAfterBreak="0">
     <w:nsid w:val="692B5170"/>
     <w:multiLevelType w:val="hybridMultilevel"/>
     <w:tmpl w:val="16CE20B6"/>
@@ -6010,7 +7602,7 @@
       </w:rPr>
     </w:lvl>
   </w:abstractNum>
-  <w:abstractNum w:abstractNumId="9" w15:restartNumberingAfterBreak="0">
+  <w:abstractNum w:abstractNumId="11" w15:restartNumberingAfterBreak="0">
     <w:nsid w:val="6BEE688E"/>
     <w:multiLevelType w:val="hybridMultilevel"/>
     <w:tmpl w:val="A6742D2A"/>
@@ -6123,7 +7715,7 @@
       </w:rPr>
     </w:lvl>
   </w:abstractNum>
-  <w:abstractNum w:abstractNumId="10" w15:restartNumberingAfterBreak="0">
+  <w:abstractNum w:abstractNumId="12" w15:restartNumberingAfterBreak="0">
     <w:nsid w:val="737B78C8"/>
     <w:multiLevelType w:val="hybridMultilevel"/>
     <w:tmpl w:val="1654186E"/>
@@ -6236,7 +7828,7 @@
       </w:rPr>
     </w:lvl>
   </w:abstractNum>
-  <w:abstractNum w:abstractNumId="11" w15:restartNumberingAfterBreak="0">
+  <w:abstractNum w:abstractNumId="13" w15:restartNumberingAfterBreak="0">
     <w:nsid w:val="766257A0"/>
     <w:multiLevelType w:val="hybridMultilevel"/>
     <w:tmpl w:val="BFA47DCE"/>
@@ -6350,46 +7942,52 @@
     </w:lvl>
   </w:abstractNum>
   <w:num w:numId="1">
+    <w:abstractNumId w:val="7"/>
+  </w:num>
+  <w:num w:numId="2">
+    <w:abstractNumId w:val="4"/>
+  </w:num>
+  <w:num w:numId="3">
+    <w:abstractNumId w:val="8"/>
+  </w:num>
+  <w:num w:numId="4">
+    <w:abstractNumId w:val="1"/>
+  </w:num>
+  <w:num w:numId="5">
+    <w:abstractNumId w:val="6"/>
+  </w:num>
+  <w:num w:numId="6">
+    <w:abstractNumId w:val="12"/>
+  </w:num>
+  <w:num w:numId="7">
+    <w:abstractNumId w:val="10"/>
+  </w:num>
+  <w:num w:numId="8">
+    <w:abstractNumId w:val="2"/>
+  </w:num>
+  <w:num w:numId="9">
+    <w:abstractNumId w:val="11"/>
+  </w:num>
+  <w:num w:numId="10">
+    <w:abstractNumId w:val="9"/>
+  </w:num>
+  <w:num w:numId="11">
+    <w:abstractNumId w:val="13"/>
+  </w:num>
+  <w:num w:numId="12">
     <w:abstractNumId w:val="5"/>
   </w:num>
-  <w:num w:numId="2">
-    <w:abstractNumId w:val="2"/>
+  <w:num w:numId="13">
+    <w:abstractNumId w:val="3"/>
   </w:num>
-  <w:num w:numId="3">
-    <w:abstractNumId w:val="6"/>
-  </w:num>
-  <w:num w:numId="4">
+  <w:num w:numId="14">
     <w:abstractNumId w:val="0"/>
-  </w:num>
-  <w:num w:numId="5">
-    <w:abstractNumId w:val="4"/>
-  </w:num>
-  <w:num w:numId="6">
-    <w:abstractNumId w:val="10"/>
-  </w:num>
-  <w:num w:numId="7">
-    <w:abstractNumId w:val="8"/>
-  </w:num>
-  <w:num w:numId="8">
-    <w:abstractNumId w:val="1"/>
-  </w:num>
-  <w:num w:numId="9">
-    <w:abstractNumId w:val="9"/>
-  </w:num>
-  <w:num w:numId="10">
-    <w:abstractNumId w:val="7"/>
-  </w:num>
-  <w:num w:numId="11">
-    <w:abstractNumId w:val="11"/>
-  </w:num>
-  <w:num w:numId="12">
-    <w:abstractNumId w:val="3"/>
   </w:num>
 </w:numbering>
 </file>
 
 <file path=word/styles.xml><?xml version="1.0" encoding="utf-8"?>
-<w:styles xmlns:mc="http://schemas.openxmlformats.org/markup-compatibility/2006" xmlns:r="http://schemas.openxmlformats.org/officeDocument/2006/relationships" xmlns:w="http://schemas.openxmlformats.org/wordprocessingml/2006/main" xmlns:w14="http://schemas.microsoft.com/office/word/2010/wordml" xmlns:w15="http://schemas.microsoft.com/office/word/2012/wordml" xmlns:w16se="http://schemas.microsoft.com/office/word/2015/wordml/symex" mc:Ignorable="w14 w15 w16se">
+<w:styles xmlns:mc="http://schemas.openxmlformats.org/markup-compatibility/2006" xmlns:r="http://schemas.openxmlformats.org/officeDocument/2006/relationships" xmlns:w="http://schemas.openxmlformats.org/wordprocessingml/2006/main" xmlns:w14="http://schemas.microsoft.com/office/word/2010/wordml" xmlns:w15="http://schemas.microsoft.com/office/word/2012/wordml" xmlns:w16cid="http://schemas.microsoft.com/office/word/2016/wordml/cid" xmlns:w16se="http://schemas.microsoft.com/office/word/2015/wordml/symex" mc:Ignorable="w14 w15 w16se w16cid">
   <w:docDefaults>
     <w:rPrDefault>
       <w:rPr>
@@ -6405,7 +8003,7 @@
       </w:pPr>
     </w:pPrDefault>
   </w:docDefaults>
-  <w:latentStyles w:defLockedState="0" w:defUIPriority="99" w:defSemiHidden="0" w:defUnhideWhenUsed="0" w:defQFormat="0" w:count="371">
+  <w:latentStyles w:defLockedState="0" w:defUIPriority="99" w:defSemiHidden="0" w:defUnhideWhenUsed="0" w:defQFormat="0" w:count="375">
     <w:lsdException w:name="Normal" w:uiPriority="0" w:qFormat="1"/>
     <w:lsdException w:name="heading 1" w:uiPriority="9" w:qFormat="1"/>
     <w:lsdException w:name="heading 2" w:semiHidden="1" w:uiPriority="9" w:unhideWhenUsed="1" w:qFormat="1"/>
@@ -6437,7 +8035,11 @@
     <w:lsdException w:name="Body Text First Indent" w:semiHidden="1" w:unhideWhenUsed="1"/>
     <w:lsdException w:name="Strong" w:uiPriority="22" w:qFormat="1"/>
     <w:lsdException w:name="Emphasis" w:uiPriority="20" w:qFormat="1"/>
-    <w:lsdException w:name="Normal Table" w:semiHidden="1" w:unhideWhenUsed="1"/>
+    <w:lsdException w:name="HTML Preformatted" w:semiHidden="1" w:unhideWhenUsed="1"/>
+    <w:lsdException w:name="No List" w:semiHidden="1" w:unhideWhenUsed="1"/>
+    <w:lsdException w:name="Outline List 1" w:semiHidden="1" w:unhideWhenUsed="1"/>
+    <w:lsdException w:name="Outline List 2" w:semiHidden="1" w:unhideWhenUsed="1"/>
+    <w:lsdException w:name="Outline List 3" w:semiHidden="1" w:unhideWhenUsed="1"/>
     <w:lsdException w:name="Table Simple 1" w:semiHidden="1" w:unhideWhenUsed="1"/>
     <w:lsdException w:name="Table Simple 2" w:semiHidden="1" w:unhideWhenUsed="1"/>
     <w:lsdException w:name="Table Simple 3" w:semiHidden="1" w:unhideWhenUsed="1"/>
@@ -6476,10 +8078,8 @@
     <w:lsdException w:name="Table Elegant" w:semiHidden="1" w:unhideWhenUsed="1"/>
     <w:lsdException w:name="Table Professional" w:semiHidden="1" w:unhideWhenUsed="1"/>
     <w:lsdException w:name="Table Subtle 1" w:semiHidden="1" w:unhideWhenUsed="1"/>
-    <w:lsdException w:name="Table Subtle 2" w:semiHidden="1" w:unhideWhenUsed="1"/>
     <w:lsdException w:name="Table Web 1" w:semiHidden="1" w:unhideWhenUsed="1"/>
     <w:lsdException w:name="Table Web 2" w:semiHidden="1" w:unhideWhenUsed="1"/>
-    <w:lsdException w:name="Table Web 3" w:semiHidden="1" w:unhideWhenUsed="1"/>
     <w:lsdException w:name="Table Grid" w:uiPriority="59"/>
     <w:lsdException w:name="Table Theme" w:semiHidden="1" w:unhideWhenUsed="1"/>
     <w:lsdException w:name="Placeholder Text" w:semiHidden="1"/>
@@ -6697,6 +8297,10 @@
     <w:lsdException w:name="List Table 5 Dark Accent 6" w:uiPriority="50"/>
     <w:lsdException w:name="List Table 6 Colorful Accent 6" w:uiPriority="51"/>
     <w:lsdException w:name="List Table 7 Colorful Accent 6" w:uiPriority="52"/>
+    <w:lsdException w:name="Mention" w:semiHidden="1" w:unhideWhenUsed="1"/>
+    <w:lsdException w:name="Smart Hyperlink" w:semiHidden="1" w:unhideWhenUsed="1"/>
+    <w:lsdException w:name="Hashtag" w:semiHidden="1" w:unhideWhenUsed="1"/>
+    <w:lsdException w:name="Unresolved Mention" w:semiHidden="1" w:unhideWhenUsed="1"/>
   </w:latentStyles>
   <w:style w:type="paragraph" w:default="1" w:styleId="Normal">
     <w:name w:val="Normal"/>
@@ -6908,6 +8512,28 @@
       <w:i/>
       <w:iCs/>
       <w:color w:val="365F91" w:themeColor="accent1" w:themeShade="BF"/>
+    </w:rPr>
+  </w:style>
+  <w:style w:type="character" w:styleId="UnresolvedMention">
+    <w:name w:val="Unresolved Mention"/>
+    <w:basedOn w:val="DefaultParagraphFont"/>
+    <w:uiPriority w:val="99"/>
+    <w:semiHidden/>
+    <w:unhideWhenUsed/>
+    <w:rsid w:val="009A7EF0"/>
+    <w:rPr>
+      <w:color w:val="605E5C"/>
+      <w:shd w:val="clear" w:color="auto" w:fill="E1DFDD"/>
+    </w:rPr>
+  </w:style>
+  <w:style w:type="character" w:styleId="FollowedHyperlink">
+    <w:name w:val="FollowedHyperlink"/>
+    <w:basedOn w:val="DefaultParagraphFont"/>
+    <w:uiPriority w:val="99"/>
+    <w:rsid w:val="009A7EF0"/>
+    <w:rPr>
+      <w:color w:val="800080" w:themeColor="followedHyperlink"/>
+      <w:u w:val="single"/>
     </w:rPr>
   </w:style>
 </w:styles>
@@ -7194,4 +8820,16 @@
   <a:objectDefaults/>
   <a:extraClrSchemeLst/>
 </a:theme>
+</file>
+
+<file path=customXml/item1.xml><?xml version="1.0" encoding="utf-8"?>
+<b:Sources xmlns:b="http://schemas.openxmlformats.org/officeDocument/2006/bibliography" xmlns="http://schemas.openxmlformats.org/officeDocument/2006/bibliography" SelectedStyle="\APASixthEditionOfficeOnline.xsl" StyleName="APA" Version="6"/>
+</file>
+
+<file path=customXml/itemProps1.xml><?xml version="1.0" encoding="utf-8"?>
+<ds:datastoreItem xmlns:ds="http://schemas.openxmlformats.org/officeDocument/2006/customXml" ds:itemID="{7565D2BC-305A-44F1-99D3-64ACC31D40FA}">
+  <ds:schemaRefs>
+    <ds:schemaRef ds:uri="http://schemas.openxmlformats.org/officeDocument/2006/bibliography"/>
+  </ds:schemaRefs>
+</ds:datastoreItem>
 </file>
</xml_diff>

<commit_message>
Edit documentation and install.php. Add files which should be in uploads folder
</commit_message>
<xml_diff>
--- a/documentation/wwwTech2017_18_10ed_SI_REQ_fn9999.docx
+++ b/documentation/wwwTech2017_18_10ed_SI_REQ_fn9999.docx
@@ -1,6 +1,6 @@
 
 <file path=word/document.xml><?xml version="1.0" encoding="utf-8"?>
-<w:document xmlns:wpc="http://schemas.microsoft.com/office/word/2010/wordprocessingCanvas" xmlns:cx="http://schemas.microsoft.com/office/drawing/2014/chartex" xmlns:cx1="http://schemas.microsoft.com/office/drawing/2015/9/8/chartex" xmlns:cx2="http://schemas.microsoft.com/office/drawing/2015/10/21/chartex" xmlns:cx3="http://schemas.microsoft.com/office/drawing/2016/5/9/chartex" xmlns:cx4="http://schemas.microsoft.com/office/drawing/2016/5/10/chartex" xmlns:cx5="http://schemas.microsoft.com/office/drawing/2016/5/11/chartex" xmlns:cx6="http://schemas.microsoft.com/office/drawing/2016/5/12/chartex" xmlns:cx7="http://schemas.microsoft.com/office/drawing/2016/5/13/chartex" xmlns:cx8="http://schemas.microsoft.com/office/drawing/2016/5/14/chartex" xmlns:mc="http://schemas.openxmlformats.org/markup-compatibility/2006" xmlns:aink="http://schemas.microsoft.com/office/drawing/2016/ink" xmlns:am3d="http://schemas.microsoft.com/office/drawing/2017/model3d" xmlns:o="urn:schemas-microsoft-com:office:office" xmlns:r="http://schemas.openxmlformats.org/officeDocument/2006/relationships" xmlns:m="http://schemas.openxmlformats.org/officeDocument/2006/math" xmlns:v="urn:schemas-microsoft-com:vml" xmlns:wp14="http://schemas.microsoft.com/office/word/2010/wordprocessingDrawing" xmlns:wp="http://schemas.openxmlformats.org/drawingml/2006/wordprocessingDrawing" xmlns:w10="urn:schemas-microsoft-com:office:word" xmlns:w="http://schemas.openxmlformats.org/wordprocessingml/2006/main" xmlns:w14="http://schemas.microsoft.com/office/word/2010/wordml" xmlns:w15="http://schemas.microsoft.com/office/word/2012/wordml" xmlns:w16cid="http://schemas.microsoft.com/office/word/2016/wordml/cid" xmlns:w16se="http://schemas.microsoft.com/office/word/2015/wordml/symex" xmlns:wpg="http://schemas.microsoft.com/office/word/2010/wordprocessingGroup" xmlns:wpi="http://schemas.microsoft.com/office/word/2010/wordprocessingInk" xmlns:wne="http://schemas.microsoft.com/office/word/2006/wordml" xmlns:wps="http://schemas.microsoft.com/office/word/2010/wordprocessingShape" mc:Ignorable="w14 w15 w16se w16cid wp14">
+<w:document xmlns:wpc="http://schemas.microsoft.com/office/word/2010/wordprocessingCanvas" xmlns:cx="http://schemas.microsoft.com/office/drawing/2014/chartex" xmlns:cx1="http://schemas.microsoft.com/office/drawing/2015/9/8/chartex" xmlns:mc="http://schemas.openxmlformats.org/markup-compatibility/2006" xmlns:o="urn:schemas-microsoft-com:office:office" xmlns:r="http://schemas.openxmlformats.org/officeDocument/2006/relationships" xmlns:m="http://schemas.openxmlformats.org/officeDocument/2006/math" xmlns:v="urn:schemas-microsoft-com:vml" xmlns:wp14="http://schemas.microsoft.com/office/word/2010/wordprocessingDrawing" xmlns:wp="http://schemas.openxmlformats.org/drawingml/2006/wordprocessingDrawing" xmlns:w10="urn:schemas-microsoft-com:office:word" xmlns:w="http://schemas.openxmlformats.org/wordprocessingml/2006/main" xmlns:w14="http://schemas.microsoft.com/office/word/2010/wordml" xmlns:w15="http://schemas.microsoft.com/office/word/2012/wordml" xmlns:w16se="http://schemas.microsoft.com/office/word/2015/wordml/symex" xmlns:wpg="http://schemas.microsoft.com/office/word/2010/wordprocessingGroup" xmlns:wpi="http://schemas.microsoft.com/office/word/2010/wordprocessingInk" xmlns:wne="http://schemas.microsoft.com/office/word/2006/wordml" xmlns:wps="http://schemas.microsoft.com/office/word/2010/wordprocessingShape" mc:Ignorable="w14 w15 w16se wp14">
   <w:body>
     <w:p>
       <w:pPr>
@@ -313,12 +313,14 @@
         </w:rPr>
         <w:t>10</w:t>
       </w:r>
+      <w:proofErr w:type="spellStart"/>
       <w:r>
         <w:rPr>
           <w:lang w:val="en-US"/>
         </w:rPr>
         <w:t>ed</w:t>
       </w:r>
+      <w:proofErr w:type="spellEnd"/>
       <w:r>
         <w:rPr>
           <w:lang w:val="ru-RU"/>
@@ -402,12 +404,14 @@
         </w:rPr>
         <w:t>@</w:t>
       </w:r>
+      <w:proofErr w:type="spellStart"/>
       <w:r>
         <w:rPr>
           <w:lang w:val="en-US"/>
         </w:rPr>
         <w:t>abv</w:t>
       </w:r>
+      <w:proofErr w:type="spellEnd"/>
       <w:r>
         <w:rPr>
           <w:lang w:val="ru-RU"/>
@@ -467,243 +471,6 @@
           <w:sz w:val="24"/>
         </w:rPr>
         <w:t>Милен Петров</w:t>
-      </w:r>
-    </w:p>
-    <w:p>
-      <w:pPr>
-        <w:pBdr>
-          <w:top w:val="single" w:sz="4" w:space="1" w:color="auto"/>
-          <w:left w:val="single" w:sz="4" w:space="4" w:color="auto"/>
-          <w:bottom w:val="single" w:sz="4" w:space="1" w:color="auto"/>
-          <w:right w:val="single" w:sz="4" w:space="4" w:color="auto"/>
-        </w:pBdr>
-        <w:shd w:val="clear" w:color="auto" w:fill="D9D9D9" w:themeFill="background1" w:themeFillShade="D9"/>
-        <w:jc w:val="both"/>
-        <w:rPr>
-          <w:rFonts w:ascii="Arial" w:hAnsi="Arial" w:cs="Arial"/>
-          <w:b/>
-          <w:sz w:val="16"/>
-          <w:szCs w:val="16"/>
-        </w:rPr>
-      </w:pPr>
-      <w:r>
-        <w:rPr>
-          <w:rFonts w:ascii="Arial" w:hAnsi="Arial" w:cs="Arial"/>
-          <w:b/>
-          <w:sz w:val="16"/>
-          <w:szCs w:val="16"/>
-        </w:rPr>
-        <w:t xml:space="preserve">Предаване: </w:t>
-      </w:r>
-      <w:r>
-        <w:rPr>
-          <w:rFonts w:ascii="Arial" w:hAnsi="Arial" w:cs="Arial"/>
-          <w:b/>
-          <w:sz w:val="16"/>
-          <w:szCs w:val="16"/>
-        </w:rPr>
-        <w:t xml:space="preserve"> </w:t>
-      </w:r>
-      <w:r>
-        <w:rPr>
-          <w:rFonts w:ascii="Arial" w:hAnsi="Arial" w:cs="Arial"/>
-          <w:sz w:val="16"/>
-          <w:szCs w:val="16"/>
-        </w:rPr>
-        <w:t>Задачата се предава в архив с попълнен настоящия документ, проекта</w:t>
-      </w:r>
-      <w:r>
-        <w:rPr>
-          <w:rFonts w:ascii="Arial" w:hAnsi="Arial" w:cs="Arial"/>
-          <w:sz w:val="16"/>
-          <w:szCs w:val="16"/>
-        </w:rPr>
-        <w:t>/проектите</w:t>
-      </w:r>
-      <w:r>
-        <w:rPr>
-          <w:rFonts w:ascii="Arial" w:hAnsi="Arial" w:cs="Arial"/>
-          <w:sz w:val="16"/>
-          <w:szCs w:val="16"/>
-        </w:rPr>
-        <w:t xml:space="preserve"> с кодовете, </w:t>
-      </w:r>
-      <w:r>
-        <w:rPr>
-          <w:rFonts w:ascii="Arial" w:hAnsi="Arial" w:cs="Arial"/>
-          <w:sz w:val="16"/>
-          <w:szCs w:val="16"/>
-          <w:lang w:val="en-US"/>
-        </w:rPr>
-        <w:t>README</w:t>
-      </w:r>
-      <w:r>
-        <w:rPr>
-          <w:rFonts w:ascii="Arial" w:hAnsi="Arial" w:cs="Arial"/>
-          <w:sz w:val="16"/>
-          <w:szCs w:val="16"/>
-        </w:rPr>
-        <w:t>.</w:t>
-      </w:r>
-      <w:r>
-        <w:rPr>
-          <w:rFonts w:ascii="Arial" w:hAnsi="Arial" w:cs="Arial"/>
-          <w:sz w:val="16"/>
-          <w:szCs w:val="16"/>
-          <w:lang w:val="en-US"/>
-        </w:rPr>
-        <w:t>txt</w:t>
-      </w:r>
-      <w:r>
-        <w:rPr>
-          <w:rFonts w:ascii="Arial" w:hAnsi="Arial" w:cs="Arial"/>
-          <w:sz w:val="16"/>
-          <w:szCs w:val="16"/>
-        </w:rPr>
-        <w:t xml:space="preserve"> </w:t>
-      </w:r>
-      <w:r>
-        <w:rPr>
-          <w:rFonts w:ascii="Arial" w:hAnsi="Arial" w:cs="Arial"/>
-          <w:sz w:val="16"/>
-          <w:szCs w:val="16"/>
-        </w:rPr>
-        <w:t xml:space="preserve">файл, който описва съдържанието на архива; </w:t>
-      </w:r>
-      <w:r>
-        <w:rPr>
-          <w:rFonts w:ascii="Arial" w:hAnsi="Arial" w:cs="Arial"/>
-          <w:sz w:val="16"/>
-          <w:szCs w:val="16"/>
-        </w:rPr>
-        <w:t>папка с допълнителни компоненти и използвани</w:t>
-      </w:r>
-      <w:r>
-        <w:rPr>
-          <w:rFonts w:ascii="Arial" w:hAnsi="Arial" w:cs="Arial"/>
-          <w:b/>
-          <w:sz w:val="16"/>
-          <w:szCs w:val="16"/>
-        </w:rPr>
-        <w:t xml:space="preserve"> </w:t>
-      </w:r>
-      <w:r>
-        <w:rPr>
-          <w:rFonts w:ascii="Arial" w:hAnsi="Arial" w:cs="Arial"/>
-          <w:sz w:val="16"/>
-          <w:szCs w:val="16"/>
-        </w:rPr>
-        <w:t>ресурси</w:t>
-      </w:r>
-      <w:r>
-        <w:rPr>
-          <w:rFonts w:ascii="Arial" w:hAnsi="Arial" w:cs="Arial"/>
-          <w:b/>
-          <w:sz w:val="16"/>
-          <w:szCs w:val="16"/>
-        </w:rPr>
-        <w:t xml:space="preserve">, архива да се казва </w:t>
-      </w:r>
-      <w:r>
-        <w:rPr>
-          <w:rFonts w:ascii="Arial" w:hAnsi="Arial" w:cs="Arial"/>
-          <w:b/>
-          <w:sz w:val="16"/>
-          <w:szCs w:val="16"/>
-          <w:highlight w:val="yellow"/>
-        </w:rPr>
-        <w:t>9999_</w:t>
-      </w:r>
-      <w:r>
-        <w:rPr>
-          <w:rFonts w:ascii="Arial" w:hAnsi="Arial" w:cs="Arial"/>
-          <w:b/>
-          <w:sz w:val="16"/>
-          <w:szCs w:val="16"/>
-          <w:highlight w:val="yellow"/>
-          <w:lang w:val="en-US"/>
-        </w:rPr>
-        <w:t>project</w:t>
-      </w:r>
-      <w:r>
-        <w:rPr>
-          <w:rFonts w:ascii="Arial" w:hAnsi="Arial" w:cs="Arial"/>
-          <w:b/>
-          <w:sz w:val="16"/>
-          <w:szCs w:val="16"/>
-          <w:highlight w:val="yellow"/>
-          <w:lang w:val="ru-RU"/>
-        </w:rPr>
-        <w:t>_</w:t>
-      </w:r>
-      <w:r>
-        <w:rPr>
-          <w:rFonts w:ascii="Arial" w:hAnsi="Arial" w:cs="Arial"/>
-          <w:b/>
-          <w:sz w:val="16"/>
-          <w:szCs w:val="16"/>
-          <w:highlight w:val="yellow"/>
-          <w:lang w:val="en-US"/>
-        </w:rPr>
-        <w:t>final</w:t>
-      </w:r>
-      <w:r>
-        <w:rPr>
-          <w:rFonts w:ascii="Arial" w:hAnsi="Arial" w:cs="Arial"/>
-          <w:b/>
-          <w:sz w:val="16"/>
-          <w:szCs w:val="16"/>
-          <w:highlight w:val="yellow"/>
-        </w:rPr>
-        <w:t>.</w:t>
-      </w:r>
-      <w:r>
-        <w:rPr>
-          <w:rFonts w:ascii="Arial" w:hAnsi="Arial" w:cs="Arial"/>
-          <w:b/>
-          <w:sz w:val="16"/>
-          <w:szCs w:val="16"/>
-          <w:highlight w:val="yellow"/>
-          <w:lang w:val="en-US"/>
-        </w:rPr>
-        <w:t>zip</w:t>
-      </w:r>
-      <w:r>
-        <w:rPr>
-          <w:rFonts w:ascii="Arial" w:hAnsi="Arial" w:cs="Arial"/>
-          <w:b/>
-          <w:sz w:val="16"/>
-          <w:szCs w:val="16"/>
-        </w:rPr>
-        <w:t xml:space="preserve">. (Успех!). </w:t>
-      </w:r>
-      <w:r>
-        <w:rPr>
-          <w:rFonts w:ascii="Arial" w:hAnsi="Arial" w:cs="Arial"/>
-          <w:b/>
-          <w:sz w:val="16"/>
-          <w:szCs w:val="16"/>
-        </w:rPr>
-        <w:t xml:space="preserve">(Редактирайте </w:t>
-      </w:r>
-      <w:r>
-        <w:rPr>
-          <w:rFonts w:ascii="Arial" w:hAnsi="Arial" w:cs="Arial"/>
-          <w:b/>
-          <w:sz w:val="16"/>
-          <w:szCs w:val="16"/>
-          <w:highlight w:val="yellow"/>
-        </w:rPr>
-        <w:t>маркираните зони</w:t>
-      </w:r>
-      <w:r>
-        <w:rPr>
-          <w:rFonts w:ascii="Arial" w:hAnsi="Arial" w:cs="Arial"/>
-          <w:b/>
-          <w:sz w:val="16"/>
-          <w:szCs w:val="16"/>
-        </w:rPr>
-        <w:t xml:space="preserve"> в жълто с коректната информация)</w:t>
       </w:r>
     </w:p>
     <w:p>
@@ -1042,7 +809,6 @@
           <w:szCs w:val="24"/>
           <w:lang w:eastAsia="bg-BG"/>
         </w:rPr>
-        <w:lastRenderedPageBreak/>
         <w:t>Трислойната архитектура се състои от следните три слоя:</w:t>
       </w:r>
     </w:p>
@@ -1099,6 +865,7 @@
           <w:szCs w:val="24"/>
           <w:lang w:eastAsia="bg-BG"/>
         </w:rPr>
+        <w:lastRenderedPageBreak/>
         <w:t>Презентационният слой е на най-високо ниво в приложението и потребителят има директен достъп до него. Освен, че служи комуникира със останалите слоеве, презентационният слой предоставя различни видове информация на потребителя.</w:t>
       </w:r>
     </w:p>
@@ -1340,7 +1107,7 @@
           <w:color w:val="222222"/>
           <w:sz w:val="24"/>
           <w:szCs w:val="24"/>
-          <w:lang w:val="en-US" w:eastAsia="bg-BG"/>
+          <w:lang w:val="ru-RU" w:eastAsia="bg-BG"/>
         </w:rPr>
         <w:t>;</w:t>
       </w:r>
@@ -1378,7 +1145,7 @@
           <w:color w:val="222222"/>
           <w:sz w:val="24"/>
           <w:szCs w:val="24"/>
-          <w:lang w:val="en-US" w:eastAsia="bg-BG"/>
+          <w:lang w:val="ru-RU" w:eastAsia="bg-BG"/>
         </w:rPr>
         <w:t>;</w:t>
       </w:r>
@@ -1593,7 +1360,6 @@
           <w:szCs w:val="24"/>
           <w:lang w:eastAsia="bg-BG"/>
         </w:rPr>
-        <w:lastRenderedPageBreak/>
         <w:t xml:space="preserve">Уеб </w:t>
       </w:r>
       <w:proofErr w:type="spellStart"/>
@@ -1758,7 +1524,18 @@
           <w:szCs w:val="24"/>
           <w:lang w:eastAsia="bg-BG"/>
         </w:rPr>
-        <w:t>реши да затвори тази връзка. При тази отворена връзка клиентът или сървърът могат да изпращат съобщения по всяко време до другия. Това прави уеб програмирането изцяло задвижвано, а не (само) инициирано от потребителя. Това е състояние. Освен това, понастоящем едно единствено сървърно приложение е н</w:t>
+        <w:t xml:space="preserve">реши да затвори тази връзка. При тази отворена връзка клиентът или сървърът могат да изпращат съобщения по всяко време </w:t>
+      </w:r>
+      <w:r>
+        <w:rPr>
+          <w:rFonts w:cstheme="minorHAnsi"/>
+          <w:color w:val="222222"/>
+          <w:sz w:val="24"/>
+          <w:szCs w:val="24"/>
+          <w:lang w:eastAsia="bg-BG"/>
+        </w:rPr>
+        <w:lastRenderedPageBreak/>
+        <w:t>до другия. Това прави уеб програмирането изцяло задвижвано, а не (само) инициирано от потребителя. Това е състояние. Освен това, понастоящем едно единствено сървърно приложение е н</w:t>
       </w:r>
       <w:r>
         <w:rPr>
@@ -2511,6 +2288,7 @@
         </w:rPr>
         <w:t xml:space="preserve">, в конфигурационния файл </w:t>
       </w:r>
+      <w:proofErr w:type="spellStart"/>
       <w:r>
         <w:rPr>
           <w:b/>
@@ -2520,6 +2298,7 @@
         </w:rPr>
         <w:t>php</w:t>
       </w:r>
+      <w:proofErr w:type="spellEnd"/>
       <w:r>
         <w:rPr>
           <w:b/>
@@ -2638,8 +2417,250 @@
         <w:rPr>
           <w:sz w:val="24"/>
           <w:szCs w:val="24"/>
+        </w:rPr>
+      </w:pPr>
+      <w:r>
+        <w:rPr>
+          <w:sz w:val="24"/>
+          <w:szCs w:val="24"/>
+        </w:rPr>
+        <w:t xml:space="preserve">Сървърът, който създава </w:t>
+      </w:r>
+      <w:proofErr w:type="spellStart"/>
+      <w:r>
+        <w:rPr>
+          <w:sz w:val="24"/>
+          <w:szCs w:val="24"/>
+        </w:rPr>
+        <w:t>сокети</w:t>
+      </w:r>
+      <w:proofErr w:type="spellEnd"/>
+      <w:r>
+        <w:rPr>
+          <w:sz w:val="24"/>
+          <w:szCs w:val="24"/>
+        </w:rPr>
+        <w:t xml:space="preserve"> и изпълнява заявките, направени чрез тях се стартира чрез командата </w:t>
+      </w:r>
+      <w:proofErr w:type="spellStart"/>
+      <w:r>
+        <w:rPr>
+          <w:b/>
+          <w:sz w:val="24"/>
+          <w:szCs w:val="24"/>
           <w:lang w:val="en-US"/>
         </w:rPr>
+        <w:t>php</w:t>
+      </w:r>
+      <w:proofErr w:type="spellEnd"/>
+      <w:r>
+        <w:rPr>
+          <w:b/>
+          <w:sz w:val="24"/>
+          <w:szCs w:val="24"/>
+        </w:rPr>
+        <w:t xml:space="preserve"> -</w:t>
+      </w:r>
+      <w:r>
+        <w:rPr>
+          <w:b/>
+          <w:sz w:val="24"/>
+          <w:szCs w:val="24"/>
+          <w:lang w:val="en-US"/>
+        </w:rPr>
+        <w:t>q</w:t>
+      </w:r>
+      <w:r>
+        <w:rPr>
+          <w:b/>
+          <w:sz w:val="24"/>
+          <w:szCs w:val="24"/>
+        </w:rPr>
+        <w:t xml:space="preserve"> </w:t>
+      </w:r>
+      <w:r>
+        <w:rPr>
+          <w:b/>
+          <w:sz w:val="24"/>
+          <w:szCs w:val="24"/>
+          <w:lang w:val="en-US"/>
+        </w:rPr>
+        <w:t>C</w:t>
+      </w:r>
+      <w:r>
+        <w:rPr>
+          <w:b/>
+          <w:sz w:val="24"/>
+          <w:szCs w:val="24"/>
+        </w:rPr>
+        <w:t>:\</w:t>
+      </w:r>
+      <w:proofErr w:type="spellStart"/>
+      <w:r>
+        <w:rPr>
+          <w:b/>
+          <w:sz w:val="24"/>
+          <w:szCs w:val="24"/>
+          <w:lang w:val="en-US"/>
+        </w:rPr>
+        <w:t>xampp</w:t>
+      </w:r>
+      <w:proofErr w:type="spellEnd"/>
+      <w:r>
+        <w:rPr>
+          <w:b/>
+          <w:sz w:val="24"/>
+          <w:szCs w:val="24"/>
+        </w:rPr>
+        <w:t>\</w:t>
+      </w:r>
+      <w:proofErr w:type="spellStart"/>
+      <w:r>
+        <w:rPr>
+          <w:b/>
+          <w:sz w:val="24"/>
+          <w:szCs w:val="24"/>
+          <w:lang w:val="en-US"/>
+        </w:rPr>
+        <w:t>htdocs</w:t>
+      </w:r>
+      <w:proofErr w:type="spellEnd"/>
+      <w:r>
+        <w:rPr>
+          <w:b/>
+          <w:sz w:val="24"/>
+          <w:szCs w:val="24"/>
+        </w:rPr>
+        <w:t>\</w:t>
+      </w:r>
+      <w:r>
+        <w:rPr>
+          <w:b/>
+          <w:sz w:val="24"/>
+          <w:szCs w:val="24"/>
+          <w:lang w:val="en-US"/>
+        </w:rPr>
+        <w:t>group</w:t>
+      </w:r>
+      <w:r>
+        <w:rPr>
+          <w:b/>
+          <w:sz w:val="24"/>
+          <w:szCs w:val="24"/>
+        </w:rPr>
+        <w:t>_</w:t>
+      </w:r>
+      <w:r>
+        <w:rPr>
+          <w:b/>
+          <w:sz w:val="24"/>
+          <w:szCs w:val="24"/>
+          <w:lang w:val="en-US"/>
+        </w:rPr>
+        <w:t>work</w:t>
+      </w:r>
+      <w:r>
+        <w:rPr>
+          <w:b/>
+          <w:sz w:val="24"/>
+          <w:szCs w:val="24"/>
+        </w:rPr>
+        <w:t>_</w:t>
+      </w:r>
+      <w:r>
+        <w:rPr>
+          <w:b/>
+          <w:sz w:val="24"/>
+          <w:szCs w:val="24"/>
+          <w:lang w:val="en-US"/>
+        </w:rPr>
+        <w:t>system</w:t>
+      </w:r>
+      <w:r>
+        <w:rPr>
+          <w:b/>
+          <w:sz w:val="24"/>
+          <w:szCs w:val="24"/>
+        </w:rPr>
+        <w:t>\</w:t>
+      </w:r>
+      <w:r>
+        <w:rPr>
+          <w:b/>
+          <w:sz w:val="24"/>
+          <w:szCs w:val="24"/>
+          <w:lang w:val="en-US"/>
+        </w:rPr>
+        <w:t>controllers</w:t>
+      </w:r>
+      <w:r>
+        <w:rPr>
+          <w:b/>
+          <w:sz w:val="24"/>
+          <w:szCs w:val="24"/>
+        </w:rPr>
+        <w:t>\</w:t>
+      </w:r>
+      <w:proofErr w:type="spellStart"/>
+      <w:r>
+        <w:rPr>
+          <w:b/>
+          <w:sz w:val="24"/>
+          <w:szCs w:val="24"/>
+          <w:lang w:val="en-US"/>
+        </w:rPr>
+        <w:t>SocketServer</w:t>
+      </w:r>
+      <w:proofErr w:type="spellEnd"/>
+      <w:r>
+        <w:rPr>
+          <w:b/>
+          <w:sz w:val="24"/>
+          <w:szCs w:val="24"/>
+        </w:rPr>
+        <w:t>.</w:t>
+      </w:r>
+      <w:proofErr w:type="spellStart"/>
+      <w:r>
+        <w:rPr>
+          <w:b/>
+          <w:sz w:val="24"/>
+          <w:szCs w:val="24"/>
+          <w:lang w:val="en-US"/>
+        </w:rPr>
+        <w:t>php</w:t>
+      </w:r>
+      <w:proofErr w:type="spellEnd"/>
+      <w:r>
+        <w:rPr>
+          <w:sz w:val="24"/>
+          <w:szCs w:val="24"/>
+        </w:rPr>
+        <w:t xml:space="preserve">, която се въвежда в командния прозорец на </w:t>
+      </w:r>
+      <w:r>
+        <w:rPr>
+          <w:sz w:val="24"/>
+          <w:szCs w:val="24"/>
+          <w:lang w:val="en-US"/>
+        </w:rPr>
+        <w:t>XAMPP</w:t>
+      </w:r>
+      <w:r>
+        <w:rPr>
+          <w:sz w:val="24"/>
+          <w:szCs w:val="24"/>
+        </w:rPr>
+        <w:t>.</w:t>
+      </w:r>
+    </w:p>
+    <w:p>
+      <w:pPr>
+        <w:rPr>
+          <w:sz w:val="24"/>
+          <w:szCs w:val="24"/>
+          <w:lang w:val="ru-RU"/>
+        </w:rPr>
       </w:pPr>
       <w:r>
         <w:rPr>
@@ -2647,15 +2668,88 @@
           <w:szCs w:val="24"/>
         </w:rPr>
         <w:lastRenderedPageBreak/>
-        <w:t xml:space="preserve">Сървърът, който създава </w:t>
+        <w:t>При стартиране</w:t>
+      </w:r>
+      <w:r>
+        <w:rPr>
+          <w:sz w:val="24"/>
+          <w:szCs w:val="24"/>
+          <w:lang w:val="ru-RU"/>
+        </w:rPr>
+        <w:t xml:space="preserve"> </w:t>
+      </w:r>
+      <w:r>
+        <w:rPr>
+          <w:sz w:val="24"/>
+          <w:szCs w:val="24"/>
+        </w:rPr>
+        <w:t>на сървъра на приложението</w:t>
+      </w:r>
+      <w:r>
+        <w:rPr>
+          <w:sz w:val="24"/>
+          <w:szCs w:val="24"/>
+        </w:rPr>
+        <w:t xml:space="preserve"> изпълняваме </w:t>
+      </w:r>
+      <w:r>
+        <w:rPr>
+          <w:sz w:val="24"/>
+          <w:szCs w:val="24"/>
+          <w:lang w:val="en-US"/>
+        </w:rPr>
+        <w:t>PHP</w:t>
+      </w:r>
+      <w:r>
+        <w:rPr>
+          <w:sz w:val="24"/>
+          <w:szCs w:val="24"/>
+          <w:lang w:val="ru-RU"/>
+        </w:rPr>
+        <w:t xml:space="preserve"> </w:t>
+      </w:r>
+      <w:r>
+        <w:rPr>
+          <w:sz w:val="24"/>
+          <w:szCs w:val="24"/>
+        </w:rPr>
+        <w:t>скрипт</w:t>
+      </w:r>
+      <w:r>
+        <w:rPr>
+          <w:sz w:val="24"/>
+          <w:szCs w:val="24"/>
+          <w:lang w:val="ru-RU"/>
+        </w:rPr>
+        <w:t xml:space="preserve"> </w:t>
+      </w:r>
+      <w:r>
+        <w:rPr>
+          <w:b/>
+          <w:sz w:val="24"/>
+          <w:szCs w:val="24"/>
+          <w:lang w:val="en-US"/>
+        </w:rPr>
+        <w:t>install</w:t>
+      </w:r>
+      <w:r>
+        <w:rPr>
+          <w:b/>
+          <w:sz w:val="24"/>
+          <w:szCs w:val="24"/>
+          <w:lang w:val="ru-RU"/>
+        </w:rPr>
+        <w:t>.</w:t>
       </w:r>
       <w:proofErr w:type="spellStart"/>
       <w:r>
         <w:rPr>
-          <w:sz w:val="24"/>
-          <w:szCs w:val="24"/>
-        </w:rPr>
-        <w:t>сокети</w:t>
+          <w:b/>
+          <w:sz w:val="24"/>
+          <w:szCs w:val="24"/>
+          <w:lang w:val="en-US"/>
+        </w:rPr>
+        <w:t>php</w:t>
       </w:r>
       <w:proofErr w:type="spellEnd"/>
       <w:r>
@@ -2663,34 +2757,70 @@
           <w:sz w:val="24"/>
           <w:szCs w:val="24"/>
         </w:rPr>
-        <w:t xml:space="preserve"> и изпълнява заявките, направени чрез тях се стартира чрез командата </w:t>
-      </w:r>
-      <w:r>
-        <w:rPr>
-          <w:b/>
+        <w:t xml:space="preserve">, който създава базата от данни и въвежда начални данни в нея.  </w:t>
+      </w:r>
+      <w:r>
+        <w:rPr>
+          <w:sz w:val="24"/>
+          <w:szCs w:val="24"/>
+        </w:rPr>
+        <w:t xml:space="preserve">За да се изпълни скрипта, от файла </w:t>
+      </w:r>
+      <w:proofErr w:type="spellStart"/>
+      <w:r>
+        <w:rPr>
           <w:sz w:val="24"/>
           <w:szCs w:val="24"/>
           <w:lang w:val="en-US"/>
         </w:rPr>
-        <w:t>php -q</w:t>
-      </w:r>
-      <w:r>
-        <w:rPr>
-          <w:b/>
+        <w:t>config</w:t>
+      </w:r>
+      <w:proofErr w:type="spellEnd"/>
+      <w:r>
+        <w:rPr>
+          <w:sz w:val="24"/>
+          <w:szCs w:val="24"/>
+        </w:rPr>
+        <w:t>/.</w:t>
+      </w:r>
+      <w:proofErr w:type="spellStart"/>
+      <w:r>
+        <w:rPr>
           <w:sz w:val="24"/>
           <w:szCs w:val="24"/>
           <w:lang w:val="en-US"/>
         </w:rPr>
+        <w:t>htaccess</w:t>
+      </w:r>
+      <w:proofErr w:type="spellEnd"/>
+      <w:r>
+        <w:rPr>
+          <w:sz w:val="24"/>
+          <w:szCs w:val="24"/>
+        </w:rPr>
         <w:t xml:space="preserve"> </w:t>
       </w:r>
       <w:r>
         <w:rPr>
-          <w:b/>
+          <w:sz w:val="24"/>
+          <w:szCs w:val="24"/>
+        </w:rPr>
+        <w:t xml:space="preserve">изтриваме </w:t>
+      </w:r>
+      <w:r>
+        <w:rPr>
           <w:sz w:val="24"/>
           <w:szCs w:val="24"/>
           <w:lang w:val="en-US"/>
         </w:rPr>
-        <w:t>C:\xampp\htdocs\group_work_system\controllers\SocketServer.php</w:t>
+        <w:t>Deny</w:t>
+      </w:r>
+      <w:r>
+        <w:rPr>
+          <w:sz w:val="24"/>
+          <w:szCs w:val="24"/>
+        </w:rPr>
+        <w:t xml:space="preserve"> </w:t>
       </w:r>
       <w:r>
         <w:rPr>
@@ -2698,23 +2828,14 @@
           <w:szCs w:val="24"/>
           <w:lang w:val="en-US"/>
         </w:rPr>
-        <w:t>.</w:t>
-      </w:r>
-    </w:p>
-    <w:p>
-      <w:pPr>
-        <w:rPr>
-          <w:sz w:val="24"/>
-          <w:szCs w:val="24"/>
-          <w:lang w:val="ru-RU"/>
-        </w:rPr>
-      </w:pPr>
-      <w:r>
-        <w:rPr>
-          <w:sz w:val="24"/>
-          <w:szCs w:val="24"/>
-        </w:rPr>
-        <w:t>При стартиране</w:t>
+        <w:t>from</w:t>
+      </w:r>
+      <w:r>
+        <w:rPr>
+          <w:sz w:val="24"/>
+          <w:szCs w:val="24"/>
+        </w:rPr>
+        <w:t xml:space="preserve"> </w:t>
       </w:r>
       <w:r>
         <w:rPr>
@@ -2722,44 +2843,14 @@
           <w:szCs w:val="24"/>
           <w:lang w:val="en-US"/>
         </w:rPr>
-        <w:t xml:space="preserve"> </w:t>
-      </w:r>
-      <w:r>
-        <w:rPr>
-          <w:sz w:val="24"/>
-          <w:szCs w:val="24"/>
-        </w:rPr>
-        <w:t>на сървъра на приложението</w:t>
-      </w:r>
-      <w:r>
-        <w:rPr>
-          <w:sz w:val="24"/>
-          <w:szCs w:val="24"/>
-        </w:rPr>
-        <w:t xml:space="preserve"> изпълняваме </w:t>
-      </w:r>
-      <w:r>
-        <w:rPr>
-          <w:sz w:val="24"/>
-          <w:szCs w:val="24"/>
-          <w:lang w:val="en-US"/>
-        </w:rPr>
-        <w:t>PHP</w:t>
-      </w:r>
-      <w:r>
-        <w:rPr>
-          <w:sz w:val="24"/>
-          <w:szCs w:val="24"/>
-          <w:lang w:val="ru-RU"/>
-        </w:rPr>
-        <w:t xml:space="preserve"> </w:t>
-      </w:r>
-      <w:r>
-        <w:rPr>
-          <w:sz w:val="24"/>
-          <w:szCs w:val="24"/>
-        </w:rPr>
-        <w:t xml:space="preserve">скрипт, който създава базата от данни и въвежда начални данни в нея.  </w:t>
+        <w:t>all</w:t>
+      </w:r>
+      <w:r>
+        <w:rPr>
+          <w:sz w:val="24"/>
+          <w:szCs w:val="24"/>
+        </w:rPr>
+        <w:t xml:space="preserve">, а след изпълнението го възстановяваме, за да предотвратим достъп на потребители до файловете на базата от данни. </w:t>
       </w:r>
       <w:r>
         <w:rPr>
@@ -2876,6 +2967,7 @@
         <w:t xml:space="preserve">Кратко ръководство на потребителя </w:t>
       </w:r>
     </w:p>
+    <w:p/>
     <w:p>
       <w:pPr>
         <w:rPr>
@@ -3114,6 +3206,14 @@
           <w:szCs w:val="24"/>
         </w:rPr>
       </w:pPr>
+    </w:p>
+    <w:p>
+      <w:pPr>
+        <w:rPr>
+          <w:sz w:val="24"/>
+          <w:szCs w:val="24"/>
+        </w:rPr>
+      </w:pPr>
       <w:r>
         <w:rPr>
           <w:sz w:val="24"/>
@@ -3245,7 +3345,6 @@
           <w:sz w:val="24"/>
           <w:szCs w:val="24"/>
         </w:rPr>
-        <w:lastRenderedPageBreak/>
         <w:t>Начална страница</w:t>
       </w:r>
       <w:r>
@@ -3342,6 +3441,15 @@
           <w:szCs w:val="24"/>
         </w:rPr>
       </w:pPr>
+    </w:p>
+    <w:p>
+      <w:pPr>
+        <w:rPr>
+          <w:sz w:val="24"/>
+          <w:szCs w:val="24"/>
+          <w:lang w:val="ru-RU"/>
+        </w:rPr>
+      </w:pPr>
       <w:r>
         <w:rPr>
           <w:sz w:val="24"/>
@@ -3400,6 +3508,21 @@
           <w:szCs w:val="24"/>
         </w:rPr>
         <w:t>и/или качен на сървъра</w:t>
+      </w:r>
+      <w:r>
+        <w:rPr>
+          <w:sz w:val="24"/>
+          <w:szCs w:val="24"/>
+          <w:lang w:val="ru-RU"/>
+        </w:rPr>
+        <w:t xml:space="preserve">; </w:t>
+      </w:r>
+      <w:r>
+        <w:rPr>
+          <w:sz w:val="24"/>
+          <w:szCs w:val="24"/>
+        </w:rPr>
+        <w:t>има опция за добавяне на права към новосъздадения файл преди запис</w:t>
       </w:r>
     </w:p>
     <w:p>
@@ -3471,14 +3594,6 @@
         <w:rPr>
           <w:sz w:val="24"/>
           <w:szCs w:val="24"/>
-        </w:rPr>
-      </w:pPr>
-    </w:p>
-    <w:p>
-      <w:pPr>
-        <w:rPr>
-          <w:sz w:val="24"/>
-          <w:szCs w:val="24"/>
           <w:lang w:val="ru-RU"/>
         </w:rPr>
       </w:pPr>
@@ -3554,6 +3669,14 @@
           <w:szCs w:val="24"/>
         </w:rPr>
       </w:pPr>
+    </w:p>
+    <w:p>
+      <w:pPr>
+        <w:rPr>
+          <w:sz w:val="24"/>
+          <w:szCs w:val="24"/>
+        </w:rPr>
+      </w:pPr>
       <w:r>
         <w:rPr>
           <w:sz w:val="24"/>
@@ -3576,10 +3699,10 @@
           <w:lang w:eastAsia="bg-BG"/>
         </w:rPr>
         <w:drawing>
-          <wp:inline distT="0" distB="0" distL="0" distR="0" wp14:anchorId="2B8C2007" wp14:editId="499D6796">
+          <wp:inline distT="0" distB="0" distL="0" distR="0" wp14:anchorId="13C1D74C" wp14:editId="5839E3E1">
             <wp:extent cx="5760720" cy="3239135"/>
             <wp:effectExtent l="0" t="0" r="0" b="0"/>
-            <wp:docPr id="9" name="Picture 9"/>
+            <wp:docPr id="15" name="Picture 15"/>
             <wp:cNvGraphicFramePr>
               <a:graphicFrameLocks xmlns:a="http://schemas.openxmlformats.org/drawingml/2006/main" noChangeAspect="1"/>
             </wp:cNvGraphicFramePr>
@@ -3611,14 +3734,6 @@
           </wp:inline>
         </w:drawing>
       </w:r>
-    </w:p>
-    <w:p>
-      <w:pPr>
-        <w:rPr>
-          <w:sz w:val="24"/>
-          <w:szCs w:val="24"/>
-        </w:rPr>
-      </w:pPr>
     </w:p>
     <w:p>
       <w:pPr>
@@ -3693,6 +3808,14 @@
           </wp:inline>
         </w:drawing>
       </w:r>
+    </w:p>
+    <w:p>
+      <w:pPr>
+        <w:rPr>
+          <w:sz w:val="24"/>
+          <w:szCs w:val="24"/>
+        </w:rPr>
+      </w:pPr>
     </w:p>
     <w:p>
       <w:pPr>
@@ -5094,6 +5217,7 @@
     </w:p>
     <w:p>
       <w:pPr>
+        <w:jc w:val="center"/>
         <w:rPr>
           <w:sz w:val="24"/>
           <w:szCs w:val="24"/>
@@ -5106,10 +5230,10 @@
         </w:rPr>
         <w:lastRenderedPageBreak/>
         <w:drawing>
-          <wp:inline distT="0" distB="0" distL="0" distR="0" wp14:anchorId="649A5C13" wp14:editId="0269E47F">
-            <wp:extent cx="5557520" cy="1493444"/>
-            <wp:effectExtent l="0" t="0" r="5080" b="0"/>
-            <wp:docPr id="10" name="Picture 10"/>
+          <wp:inline distT="0" distB="0" distL="0" distR="0" wp14:anchorId="5A0DDC4E" wp14:editId="4DD63216">
+            <wp:extent cx="5644600" cy="1838325"/>
+            <wp:effectExtent l="0" t="0" r="0" b="0"/>
+            <wp:docPr id="18" name="Picture 18"/>
             <wp:cNvGraphicFramePr>
               <a:graphicFrameLocks xmlns:a="http://schemas.openxmlformats.org/drawingml/2006/main" noChangeAspect="1"/>
             </wp:cNvGraphicFramePr>
@@ -5122,13 +5246,13 @@
                   </pic:nvPicPr>
                   <pic:blipFill rotWithShape="1">
                     <a:blip r:embed="rId21"/>
-                    <a:srcRect l="27249" t="55850" r="2116" b="10405"/>
+                    <a:srcRect l="13228" t="38228" r="7573" b="15899"/>
                     <a:stretch/>
                   </pic:blipFill>
                   <pic:spPr bwMode="auto">
                     <a:xfrm>
                       <a:off x="0" y="0"/>
-                      <a:ext cx="5573205" cy="1497659"/>
+                      <a:ext cx="5672621" cy="1847451"/>
                     </a:xfrm>
                     <a:prstGeom prst="rect">
                       <a:avLst/>
@@ -6107,179 +6231,122 @@
         <w:ind w:left="360"/>
       </w:pPr>
     </w:p>
-    <w:p>
+    <w:p/>
+    <w:p>
+      <w:pPr>
+        <w:spacing w:line="240" w:lineRule="auto"/>
+        <w:jc w:val="right"/>
+        <w:rPr>
+          <w:lang w:bidi="he-IL"/>
+        </w:rPr>
+      </w:pPr>
+      <w:r>
+        <w:rPr>
+          <w:lang w:bidi="he-IL"/>
+        </w:rPr>
+        <w:t>Предал</w:t>
+      </w:r>
+      <w:r>
+        <w:rPr>
+          <w:lang w:bidi="he-IL"/>
+        </w:rPr>
+        <w:t xml:space="preserve"> </w:t>
+      </w:r>
+      <w:r>
+        <w:rPr>
+          <w:lang w:val="ru-RU" w:bidi="he-IL"/>
+        </w:rPr>
+        <w:t>(</w:t>
+      </w:r>
+      <w:r>
+        <w:rPr>
+          <w:lang w:bidi="he-IL"/>
+        </w:rPr>
+        <w:t>подпис)</w:t>
+      </w:r>
+      <w:r>
+        <w:rPr>
+          <w:lang w:bidi="he-IL"/>
+        </w:rPr>
+        <w:t>: ………………………….</w:t>
+      </w:r>
+    </w:p>
+    <w:p>
+      <w:pPr>
+        <w:spacing w:line="240" w:lineRule="auto"/>
+        <w:jc w:val="right"/>
+        <w:rPr>
+          <w:lang w:bidi="he-IL"/>
+        </w:rPr>
+      </w:pPr>
+      <w:r>
+        <w:rPr>
+          <w:lang w:bidi="he-IL"/>
+        </w:rPr>
+        <w:t>/</w:t>
+      </w:r>
+      <w:r>
+        <w:rPr>
+          <w:lang w:bidi="he-IL"/>
+        </w:rPr>
+        <w:t>61890, Мерлин Мехмед, СИ, 4 група</w:t>
+      </w:r>
+      <w:r>
+        <w:rPr>
+          <w:lang w:bidi="he-IL"/>
+        </w:rPr>
+        <w:t>/</w:t>
+      </w:r>
+    </w:p>
+    <w:p>
+      <w:pPr>
+        <w:spacing w:line="240" w:lineRule="auto"/>
+        <w:jc w:val="right"/>
+        <w:rPr>
+          <w:lang w:bidi="he-IL"/>
+        </w:rPr>
+      </w:pPr>
+      <w:r>
+        <w:rPr>
+          <w:lang w:bidi="he-IL"/>
+        </w:rPr>
+        <w:t xml:space="preserve">Предал </w:t>
+      </w:r>
+      <w:r>
+        <w:rPr>
+          <w:lang w:val="ru-RU" w:bidi="he-IL"/>
+        </w:rPr>
+        <w:t>(</w:t>
+      </w:r>
+      <w:r>
+        <w:rPr>
+          <w:lang w:bidi="he-IL"/>
+        </w:rPr>
+        <w:t>подпис): ………………………….</w:t>
+      </w:r>
+    </w:p>
+    <w:p>
+      <w:pPr>
+        <w:spacing w:line="240" w:lineRule="auto"/>
+        <w:jc w:val="right"/>
+        <w:rPr>
+          <w:lang w:bidi="he-IL"/>
+        </w:rPr>
+      </w:pPr>
+      <w:r>
+        <w:rPr>
+          <w:lang w:bidi="he-IL"/>
+        </w:rPr>
+        <w:t>/</w:t>
+      </w:r>
+      <w:r>
+        <w:rPr>
+          <w:lang w:bidi="he-IL"/>
+        </w:rPr>
+        <w:t>61931, Полина Тодорова, СИ, 4 група</w:t>
+      </w:r>
       <w:bookmarkStart w:id="0" w:name="_GoBack"/>
       <w:bookmarkEnd w:id="0"/>
-    </w:p>
-    <w:p>
-      <w:pPr>
-        <w:spacing w:line="240" w:lineRule="auto"/>
-        <w:jc w:val="right"/>
-        <w:rPr>
-          <w:lang w:bidi="he-IL"/>
-        </w:rPr>
-      </w:pPr>
-      <w:r>
-        <w:rPr>
-          <w:lang w:bidi="he-IL"/>
-        </w:rPr>
-        <w:t>Предал</w:t>
-      </w:r>
-      <w:r>
-        <w:rPr>
-          <w:lang w:bidi="he-IL"/>
-        </w:rPr>
-        <w:t xml:space="preserve"> </w:t>
-      </w:r>
-      <w:r>
-        <w:rPr>
-          <w:lang w:val="ru-RU" w:bidi="he-IL"/>
-        </w:rPr>
-        <w:t>(</w:t>
-      </w:r>
-      <w:r>
-        <w:rPr>
-          <w:lang w:bidi="he-IL"/>
-        </w:rPr>
-        <w:t>подпис)</w:t>
-      </w:r>
-      <w:r>
-        <w:rPr>
-          <w:lang w:bidi="he-IL"/>
-        </w:rPr>
-        <w:t>: ………………………….</w:t>
-      </w:r>
-    </w:p>
-    <w:p>
-      <w:pPr>
-        <w:spacing w:line="240" w:lineRule="auto"/>
-        <w:jc w:val="right"/>
-        <w:rPr>
-          <w:lang w:bidi="he-IL"/>
-        </w:rPr>
-      </w:pPr>
-      <w:r>
-        <w:rPr>
-          <w:lang w:bidi="he-IL"/>
-        </w:rPr>
-        <w:t>/</w:t>
-      </w:r>
-      <w:proofErr w:type="spellStart"/>
-      <w:r>
-        <w:rPr>
-          <w:i/>
-          <w:iCs/>
-          <w:lang w:bidi="he-IL"/>
-        </w:rPr>
-        <w:t>фн</w:t>
-      </w:r>
-      <w:proofErr w:type="spellEnd"/>
-      <w:r>
-        <w:rPr>
-          <w:i/>
-          <w:iCs/>
-          <w:lang w:bidi="he-IL"/>
-        </w:rPr>
-        <w:t>, имена</w:t>
-      </w:r>
-      <w:r>
-        <w:rPr>
-          <w:i/>
-          <w:iCs/>
-          <w:lang w:val="ru-RU" w:bidi="he-IL"/>
-        </w:rPr>
-        <w:t xml:space="preserve">, </w:t>
-      </w:r>
-      <w:r>
-        <w:rPr>
-          <w:i/>
-          <w:iCs/>
-          <w:lang w:bidi="he-IL"/>
-        </w:rPr>
-        <w:t>спец., група</w:t>
-      </w:r>
-      <w:r>
-        <w:rPr>
-          <w:lang w:bidi="he-IL"/>
-        </w:rPr>
-        <w:t>/</w:t>
-      </w:r>
-    </w:p>
-    <w:p>
-      <w:pPr>
-        <w:spacing w:line="240" w:lineRule="auto"/>
-        <w:jc w:val="right"/>
-        <w:rPr>
-          <w:lang w:bidi="he-IL"/>
-        </w:rPr>
-      </w:pPr>
-      <w:r>
-        <w:rPr>
-          <w:lang w:bidi="he-IL"/>
-        </w:rPr>
-        <w:t xml:space="preserve">Предал </w:t>
-      </w:r>
-      <w:r>
-        <w:rPr>
-          <w:lang w:val="ru-RU" w:bidi="he-IL"/>
-        </w:rPr>
-        <w:t>(</w:t>
-      </w:r>
-      <w:r>
-        <w:rPr>
-          <w:lang w:bidi="he-IL"/>
-        </w:rPr>
-        <w:t>подпис): ………………………….</w:t>
-      </w:r>
-    </w:p>
-    <w:p>
-      <w:pPr>
-        <w:spacing w:line="240" w:lineRule="auto"/>
-        <w:jc w:val="right"/>
-        <w:rPr>
-          <w:lang w:bidi="he-IL"/>
-        </w:rPr>
-      </w:pPr>
-      <w:r>
-        <w:rPr>
-          <w:lang w:bidi="he-IL"/>
-        </w:rPr>
-        <w:t>/</w:t>
-      </w:r>
-      <w:proofErr w:type="spellStart"/>
-      <w:r>
-        <w:rPr>
-          <w:i/>
-          <w:iCs/>
-          <w:lang w:bidi="he-IL"/>
-        </w:rPr>
-        <w:t>фн</w:t>
-      </w:r>
-      <w:proofErr w:type="spellEnd"/>
-      <w:r>
-        <w:rPr>
-          <w:i/>
-          <w:iCs/>
-          <w:lang w:bidi="he-IL"/>
-        </w:rPr>
-        <w:t>, имена</w:t>
-      </w:r>
-      <w:r>
-        <w:rPr>
-          <w:i/>
-          <w:iCs/>
-          <w:lang w:val="ru-RU" w:bidi="he-IL"/>
-        </w:rPr>
-        <w:t xml:space="preserve">, </w:t>
-      </w:r>
-      <w:r>
-        <w:rPr>
-          <w:i/>
-          <w:iCs/>
-          <w:lang w:bidi="he-IL"/>
-        </w:rPr>
-        <w:t>спец., група</w:t>
-      </w:r>
       <w:r>
         <w:rPr>
           <w:lang w:bidi="he-IL"/>
@@ -6363,7 +6430,7 @@
 </file>
 
 <file path=word/numbering.xml><?xml version="1.0" encoding="utf-8"?>
-<w:numbering xmlns:wpc="http://schemas.microsoft.com/office/word/2010/wordprocessingCanvas" xmlns:cx="http://schemas.microsoft.com/office/drawing/2014/chartex" xmlns:cx1="http://schemas.microsoft.com/office/drawing/2015/9/8/chartex" xmlns:cx2="http://schemas.microsoft.com/office/drawing/2015/10/21/chartex" xmlns:cx3="http://schemas.microsoft.com/office/drawing/2016/5/9/chartex" xmlns:cx4="http://schemas.microsoft.com/office/drawing/2016/5/10/chartex" xmlns:cx5="http://schemas.microsoft.com/office/drawing/2016/5/11/chartex" xmlns:cx6="http://schemas.microsoft.com/office/drawing/2016/5/12/chartex" xmlns:cx7="http://schemas.microsoft.com/office/drawing/2016/5/13/chartex" xmlns:cx8="http://schemas.microsoft.com/office/drawing/2016/5/14/chartex" xmlns:mc="http://schemas.openxmlformats.org/markup-compatibility/2006" xmlns:aink="http://schemas.microsoft.com/office/drawing/2016/ink" xmlns:am3d="http://schemas.microsoft.com/office/drawing/2017/model3d" xmlns:o="urn:schemas-microsoft-com:office:office" xmlns:r="http://schemas.openxmlformats.org/officeDocument/2006/relationships" xmlns:m="http://schemas.openxmlformats.org/officeDocument/2006/math" xmlns:v="urn:schemas-microsoft-com:vml" xmlns:wp14="http://schemas.microsoft.com/office/word/2010/wordprocessingDrawing" xmlns:wp="http://schemas.openxmlformats.org/drawingml/2006/wordprocessingDrawing" xmlns:w10="urn:schemas-microsoft-com:office:word" xmlns:w="http://schemas.openxmlformats.org/wordprocessingml/2006/main" xmlns:w14="http://schemas.microsoft.com/office/word/2010/wordml" xmlns:w15="http://schemas.microsoft.com/office/word/2012/wordml" xmlns:w16cid="http://schemas.microsoft.com/office/word/2016/wordml/cid" xmlns:w16se="http://schemas.microsoft.com/office/word/2015/wordml/symex" xmlns:wpg="http://schemas.microsoft.com/office/word/2010/wordprocessingGroup" xmlns:wpi="http://schemas.microsoft.com/office/word/2010/wordprocessingInk" xmlns:wne="http://schemas.microsoft.com/office/word/2006/wordml" xmlns:wps="http://schemas.microsoft.com/office/word/2010/wordprocessingShape" mc:Ignorable="w14 w15 w16se w16cid wp14">
+<w:numbering xmlns:wpc="http://schemas.microsoft.com/office/word/2010/wordprocessingCanvas" xmlns:cx="http://schemas.microsoft.com/office/drawing/2014/chartex" xmlns:cx1="http://schemas.microsoft.com/office/drawing/2015/9/8/chartex" xmlns:mc="http://schemas.openxmlformats.org/markup-compatibility/2006" xmlns:o="urn:schemas-microsoft-com:office:office" xmlns:r="http://schemas.openxmlformats.org/officeDocument/2006/relationships" xmlns:m="http://schemas.openxmlformats.org/officeDocument/2006/math" xmlns:v="urn:schemas-microsoft-com:vml" xmlns:wp14="http://schemas.microsoft.com/office/word/2010/wordprocessingDrawing" xmlns:wp="http://schemas.openxmlformats.org/drawingml/2006/wordprocessingDrawing" xmlns:w10="urn:schemas-microsoft-com:office:word" xmlns:w="http://schemas.openxmlformats.org/wordprocessingml/2006/main" xmlns:w14="http://schemas.microsoft.com/office/word/2010/wordml" xmlns:w15="http://schemas.microsoft.com/office/word/2012/wordml" xmlns:w16se="http://schemas.microsoft.com/office/word/2015/wordml/symex" xmlns:wpg="http://schemas.microsoft.com/office/word/2010/wordprocessingGroup" xmlns:wpi="http://schemas.microsoft.com/office/word/2010/wordprocessingInk" xmlns:wne="http://schemas.microsoft.com/office/word/2006/wordml" xmlns:wps="http://schemas.microsoft.com/office/word/2010/wordprocessingShape" mc:Ignorable="w14 w15 w16se wp14">
   <w:abstractNum w:abstractNumId="0" w15:restartNumberingAfterBreak="0">
     <w:nsid w:val="08886CCE"/>
     <w:multiLevelType w:val="hybridMultilevel"/>
@@ -8198,7 +8265,7 @@
 </file>
 
 <file path=word/styles.xml><?xml version="1.0" encoding="utf-8"?>
-<w:styles xmlns:mc="http://schemas.openxmlformats.org/markup-compatibility/2006" xmlns:r="http://schemas.openxmlformats.org/officeDocument/2006/relationships" xmlns:w="http://schemas.openxmlformats.org/wordprocessingml/2006/main" xmlns:w14="http://schemas.microsoft.com/office/word/2010/wordml" xmlns:w15="http://schemas.microsoft.com/office/word/2012/wordml" xmlns:w16cid="http://schemas.microsoft.com/office/word/2016/wordml/cid" xmlns:w16se="http://schemas.microsoft.com/office/word/2015/wordml/symex" mc:Ignorable="w14 w15 w16se w16cid">
+<w:styles xmlns:mc="http://schemas.openxmlformats.org/markup-compatibility/2006" xmlns:r="http://schemas.openxmlformats.org/officeDocument/2006/relationships" xmlns:w="http://schemas.openxmlformats.org/wordprocessingml/2006/main" xmlns:w14="http://schemas.microsoft.com/office/word/2010/wordml" xmlns:w15="http://schemas.microsoft.com/office/word/2012/wordml" xmlns:w16se="http://schemas.microsoft.com/office/word/2015/wordml/symex" mc:Ignorable="w14 w15 w16se">
   <w:docDefaults>
     <w:rPrDefault>
       <w:rPr>
@@ -8214,7 +8281,7 @@
       </w:pPr>
     </w:pPrDefault>
   </w:docDefaults>
-  <w:latentStyles w:defLockedState="0" w:defUIPriority="99" w:defSemiHidden="0" w:defUnhideWhenUsed="0" w:defQFormat="0" w:count="375">
+  <w:latentStyles w:defLockedState="0" w:defUIPriority="99" w:defSemiHidden="0" w:defUnhideWhenUsed="0" w:defQFormat="0" w:count="371">
     <w:lsdException w:name="Normal" w:uiPriority="0" w:qFormat="1"/>
     <w:lsdException w:name="heading 1" w:uiPriority="9" w:qFormat="1"/>
     <w:lsdException w:name="heading 2" w:semiHidden="1" w:uiPriority="9" w:unhideWhenUsed="1" w:qFormat="1"/>
@@ -8247,6 +8314,7 @@
     <w:lsdException w:name="Strong" w:uiPriority="22" w:qFormat="1"/>
     <w:lsdException w:name="Emphasis" w:uiPriority="20" w:qFormat="1"/>
     <w:lsdException w:name="HTML Preformatted" w:semiHidden="1" w:unhideWhenUsed="1"/>
+    <w:lsdException w:name="Normal Table" w:semiHidden="1" w:unhideWhenUsed="1"/>
     <w:lsdException w:name="No List" w:semiHidden="1" w:unhideWhenUsed="1"/>
     <w:lsdException w:name="Outline List 1" w:semiHidden="1" w:unhideWhenUsed="1"/>
     <w:lsdException w:name="Outline List 2" w:semiHidden="1" w:unhideWhenUsed="1"/>
@@ -8289,8 +8357,10 @@
     <w:lsdException w:name="Table Elegant" w:semiHidden="1" w:unhideWhenUsed="1"/>
     <w:lsdException w:name="Table Professional" w:semiHidden="1" w:unhideWhenUsed="1"/>
     <w:lsdException w:name="Table Subtle 1" w:semiHidden="1" w:unhideWhenUsed="1"/>
+    <w:lsdException w:name="Table Subtle 2" w:semiHidden="1" w:unhideWhenUsed="1"/>
     <w:lsdException w:name="Table Web 1" w:semiHidden="1" w:unhideWhenUsed="1"/>
     <w:lsdException w:name="Table Web 2" w:semiHidden="1" w:unhideWhenUsed="1"/>
+    <w:lsdException w:name="Table Web 3" w:semiHidden="1" w:unhideWhenUsed="1"/>
     <w:lsdException w:name="Table Grid" w:uiPriority="59"/>
     <w:lsdException w:name="Table Theme" w:semiHidden="1" w:unhideWhenUsed="1"/>
     <w:lsdException w:name="Placeholder Text" w:semiHidden="1"/>
@@ -8508,10 +8578,6 @@
     <w:lsdException w:name="List Table 5 Dark Accent 6" w:uiPriority="50"/>
     <w:lsdException w:name="List Table 6 Colorful Accent 6" w:uiPriority="51"/>
     <w:lsdException w:name="List Table 7 Colorful Accent 6" w:uiPriority="52"/>
-    <w:lsdException w:name="Mention" w:semiHidden="1" w:unhideWhenUsed="1"/>
-    <w:lsdException w:name="Smart Hyperlink" w:semiHidden="1" w:unhideWhenUsed="1"/>
-    <w:lsdException w:name="Hashtag" w:semiHidden="1" w:unhideWhenUsed="1"/>
-    <w:lsdException w:name="Unresolved Mention" w:semiHidden="1" w:unhideWhenUsed="1"/>
   </w:latentStyles>
   <w:style w:type="paragraph" w:default="1" w:styleId="Normal">
     <w:name w:val="Normal"/>
@@ -8766,7 +8832,7 @@
       </w:tblBorders>
     </w:tblPr>
   </w:style>
-  <w:style w:type="character" w:styleId="UnresolvedMention">
+  <w:style w:type="character" w:customStyle="1" w:styleId="UnresolvedMention">
     <w:name w:val="Unresolved Mention"/>
     <w:basedOn w:val="DefaultParagraphFont"/>
     <w:uiPriority w:val="99"/>
@@ -9069,7 +9135,7 @@
 </file>
 
 <file path=customXml/itemProps1.xml><?xml version="1.0" encoding="utf-8"?>
-<ds:datastoreItem xmlns:ds="http://schemas.openxmlformats.org/officeDocument/2006/customXml" ds:itemID="{CE9A56C0-AAFF-4FB1-98BE-D608A562CB5D}">
+<ds:datastoreItem xmlns:ds="http://schemas.openxmlformats.org/officeDocument/2006/customXml" ds:itemID="{CDA43E51-7CD2-4568-BCEC-4A6FE465548F}">
   <ds:schemaRefs>
     <ds:schemaRef ds:uri="http://schemas.openxmlformats.org/officeDocument/2006/bibliography"/>
   </ds:schemaRefs>

</xml_diff>